<commit_message>
Apply Mike Trim comments and bring diagrams up to date.
Apply comments from Mike Trim.
Bring X-10 and Ethernet to Raspberry Pi architecture diagrams up to date.
</commit_message>
<xml_diff>
--- a/Compiler2/Doc/SmartHome.docx
+++ b/Compiler2/Doc/SmartHome.docx
@@ -125,10 +125,10 @@
         </w:numPr>
       </w:pPr>
       <w:r>
-        <w:t xml:space="preserve">An </w:t>
-      </w:r>
-      <w:r>
-        <w:t>XM10FL</w:t>
+        <w:t>An</w:t>
+      </w:r>
+      <w:r>
+        <w:t xml:space="preserve"> X-10 Power Line Controller</w:t>
       </w:r>
     </w:p>
     <w:p>
@@ -140,7 +140,10 @@
         </w:numPr>
       </w:pPr>
       <w:r>
-        <w:t>X-10 Appliances Switches, Lamps, PIRs, etc.</w:t>
+        <w:t>X-10 Appliance modules, Lamp modules and an Infrared AV Controller</w:t>
+      </w:r>
+      <w:r>
+        <w:t>.</w:t>
       </w:r>
     </w:p>
     <w:p>
@@ -152,7 +155,7 @@
         </w:numPr>
       </w:pPr>
       <w:r>
-        <w:t>A Philips Hue Hub</w:t>
+        <w:t>A 433 MHz radio to X-10 Transceiver</w:t>
       </w:r>
     </w:p>
     <w:p>
@@ -164,6 +167,30 @@
         </w:numPr>
       </w:pPr>
       <w:r>
+        <w:t>433 MHz PIR sensors</w:t>
+      </w:r>
+    </w:p>
+    <w:p>
+      <w:pPr>
+        <w:pStyle w:val="ListParagraph"/>
+        <w:numPr>
+          <w:ilvl w:val="0"/>
+          <w:numId w:val="3"/>
+        </w:numPr>
+      </w:pPr>
+      <w:r>
+        <w:t>A Philips Hue Hub</w:t>
+      </w:r>
+    </w:p>
+    <w:p>
+      <w:pPr>
+        <w:pStyle w:val="ListParagraph"/>
+        <w:numPr>
+          <w:ilvl w:val="0"/>
+          <w:numId w:val="3"/>
+        </w:numPr>
+      </w:pPr>
+      <w:r>
         <w:t>Philips Hue Lamps</w:t>
       </w:r>
     </w:p>
@@ -201,7 +228,19 @@
         <w:t xml:space="preserve">for a PC </w:t>
       </w:r>
       <w:r>
-        <w:t>to interface via the control lines on an RS-232 interface with a TW-523 which then sent messages over the mains to X-10 switches. This was written in ‘C’ and ran under MSDOS 6.22</w:t>
+        <w:t xml:space="preserve">to interface via the control lines on an RS-232 interface with a </w:t>
+      </w:r>
+      <w:r>
+        <w:t>TW523</w:t>
+      </w:r>
+      <w:r>
+        <w:t xml:space="preserve"> </w:t>
+      </w:r>
+      <w:r>
+        <w:t xml:space="preserve">Power Line Controller </w:t>
+      </w:r>
+      <w:r>
+        <w:t>which then sent messages over the mains to X-10 switches. This was written in ‘C’ and ran under MSDOS 6.22</w:t>
       </w:r>
       <w:r>
         <w:t xml:space="preserve"> on an</w:t>
@@ -268,13 +307,19 @@
         <w:t>2 or greater is preferred due to multiple CPUs).</w:t>
       </w:r>
       <w:r>
-        <w:t xml:space="preserve"> We now use a more modern XM10FL instead of a TW-5</w:t>
-      </w:r>
-      <w:r>
-        <w:t>2</w:t>
-      </w:r>
-      <w:r>
-        <w:t>3.</w:t>
+        <w:t xml:space="preserve"> We now use a more modern XM10FL </w:t>
+      </w:r>
+      <w:r>
+        <w:t xml:space="preserve">Power Line Controller </w:t>
+      </w:r>
+      <w:r>
+        <w:t xml:space="preserve">instead of a </w:t>
+      </w:r>
+      <w:r>
+        <w:t>TW523</w:t>
+      </w:r>
+      <w:r>
+        <w:t>.</w:t>
       </w:r>
     </w:p>
     <w:p>
@@ -306,7 +351,15 @@
     </w:p>
     <w:p>
       <w:r>
-        <w:t>The X-10 standard has been around for many decades. It allows X-10 controllers to switch appliance modules off and on. Lamp modules can be switched off, on and dimmed/brightened. There are 22 basic commands. Other commands have been added later, but are not widely supported. The 22 commands are:</w:t>
+        <w:t xml:space="preserve">The X-10 standard has been around for many decades. It allows X-10 controllers to switch appliance modules off and on. Lamp modules can be switched off, on and dimmed/brightened. There are 22 basic commands. Other commands have been added later, but are not widely supported. </w:t>
+      </w:r>
+      <w:r>
+        <w:t>Up to 256 different devices can be addressed using a combination of a house code (A-P) and a device code (1-16).</w:t>
+      </w:r>
+    </w:p>
+    <w:p>
+      <w:r>
+        <w:t>The 22 commands are:</w:t>
       </w:r>
     </w:p>
     <w:tbl>
@@ -373,6 +426,7 @@
           </w:tcPr>
           <w:p>
             <w:r>
+              <w:lastRenderedPageBreak/>
               <w:t>On</w:t>
             </w:r>
           </w:p>
@@ -529,20 +583,9 @@
         </w:tc>
       </w:tr>
     </w:tbl>
-    <w:p>
-      <w:r>
-        <w:t>All of the 22 commands above are sent with one of 16 possible house</w:t>
-      </w:r>
-      <w:r>
-        <w:t xml:space="preserve"> </w:t>
-      </w:r>
-      <w:r>
-        <w:t>codes (A-P).</w:t>
-      </w:r>
-    </w:p>
-    <w:p>
-      <w:r>
-        <w:lastRenderedPageBreak/>
+    <w:p/>
+    <w:p>
+      <w:r>
         <w:t xml:space="preserve">All of the commands are sent as high frequency </w:t>
       </w:r>
       <w:proofErr w:type="gramStart"/>
@@ -678,7 +721,132 @@
         <w:t xml:space="preserve">ee. </w:t>
       </w:r>
       <w:r>
-        <w:t>The lamps are controlled by a device such as the Philips Hue Hub. In our case, the hub receives its instructions using Ethernet from the Raspberry Pi.</w:t>
+        <w:t xml:space="preserve">The lamps are controlled by a device such as the Philips Hue Hub. </w:t>
+      </w:r>
+      <w:r>
+        <w:t xml:space="preserve">Individual lamps are addressed by </w:t>
+      </w:r>
+      <w:proofErr w:type="gramStart"/>
+      <w:r>
+        <w:t>an</w:t>
+      </w:r>
+      <w:proofErr w:type="gramEnd"/>
+      <w:r>
+        <w:t xml:space="preserve"> </w:t>
+      </w:r>
+      <w:r>
+        <w:t xml:space="preserve">EUI-64 </w:t>
+      </w:r>
+      <w:r>
+        <w:t xml:space="preserve">MAC address of the form </w:t>
+      </w:r>
+      <w:r>
+        <w:t>"00:17:88:01:03:12:12:36-0b"</w:t>
+      </w:r>
+      <w:r>
+        <w:t>. (</w:t>
+      </w:r>
+      <w:r>
+        <w:t xml:space="preserve">MAC addresses are </w:t>
+      </w:r>
+      <w:r>
+        <w:t>commonly</w:t>
+      </w:r>
+      <w:r>
+        <w:t xml:space="preserve"> EUI-48 </w:t>
+      </w:r>
+      <w:r>
+        <w:t xml:space="preserve">MAC addresses </w:t>
+      </w:r>
+      <w:r>
+        <w:t xml:space="preserve">which </w:t>
+      </w:r>
+      <w:r>
+        <w:t xml:space="preserve">only use </w:t>
+      </w:r>
+      <w:r>
+        <w:t>6 pairs of hex digits</w:t>
+      </w:r>
+      <w:r>
+        <w:t xml:space="preserve"> whereas </w:t>
+      </w:r>
+      <w:r>
+        <w:t xml:space="preserve">EUI-64 MAC addresses </w:t>
+      </w:r>
+      <w:r>
+        <w:t>use 8</w:t>
+      </w:r>
+      <w:r>
+        <w:t xml:space="preserve"> pairs of hex digits</w:t>
+      </w:r>
+      <w:r>
+        <w:t xml:space="preserve"> followed by “-0b”</w:t>
+      </w:r>
+      <w:r>
+        <w:t>.)</w:t>
+      </w:r>
+      <w:r>
+        <w:t xml:space="preserve"> </w:t>
+      </w:r>
+      <w:r>
+        <w:t>Initially, t</w:t>
+      </w:r>
+      <w:r>
+        <w:t>hese</w:t>
+      </w:r>
+      <w:r>
+        <w:t xml:space="preserve"> </w:t>
+      </w:r>
+      <w:r>
+        <w:t xml:space="preserve">EUI-64 </w:t>
+      </w:r>
+      <w:r>
+        <w:t>MAC addresses</w:t>
+      </w:r>
+      <w:r>
+        <w:t xml:space="preserve"> can be obtained by interrogating the lamps</w:t>
+      </w:r>
+      <w:r>
+        <w:t xml:space="preserve"> using the Philips Hue Hub</w:t>
+      </w:r>
+      <w:r>
+        <w:t>.</w:t>
+      </w:r>
+    </w:p>
+    <w:p>
+      <w:r>
+        <w:t xml:space="preserve">As the lamps do not run hot, for convenience, we have added </w:t>
+      </w:r>
+      <w:proofErr w:type="spellStart"/>
+      <w:r>
+        <w:t>Dymo</w:t>
+      </w:r>
+      <w:proofErr w:type="spellEnd"/>
+      <w:r>
+        <w:t xml:space="preserve"> labels to the bottom of each of our 6 lamps with the </w:t>
+      </w:r>
+      <w:r>
+        <w:t>EUI-64</w:t>
+      </w:r>
+      <w:r>
+        <w:t xml:space="preserve"> MAC address.</w:t>
+      </w:r>
+    </w:p>
+    <w:p>
+      <w:r>
+        <w:t xml:space="preserve">In our case, the </w:t>
+      </w:r>
+      <w:r>
+        <w:t>Philips Hue H</w:t>
+      </w:r>
+      <w:r>
+        <w:t>ub</w:t>
+      </w:r>
+      <w:r>
+        <w:t xml:space="preserve"> receives its instructions over</w:t>
+      </w:r>
+      <w:r>
+        <w:t xml:space="preserve"> Ethernet from the Raspberry Pi.</w:t>
       </w:r>
     </w:p>
     <w:p>
@@ -725,7 +893,13 @@
         <w:t xml:space="preserve">MS13E </w:t>
       </w:r>
       <w:r>
-        <w:t xml:space="preserve">PIR to detect </w:t>
+        <w:t>PIR</w:t>
+      </w:r>
+      <w:r>
+        <w:t xml:space="preserve"> sensor</w:t>
+      </w:r>
+      <w:r>
+        <w:t xml:space="preserve"> to detect </w:t>
       </w:r>
       <w:r>
         <w:t>a</w:t>
@@ -742,11 +916,18 @@
     </w:p>
     <w:p>
       <w:r>
-        <w:t>For convenience, the MS13E is battery powered and sends radio signals to a TM12U transceiver which forwards X-10 messages over the mains wiring.</w:t>
-      </w:r>
-    </w:p>
-    <w:p>
-      <w:r>
+        <w:t xml:space="preserve">For convenience, the MS13E is battery powered and sends </w:t>
+      </w:r>
+      <w:r>
+        <w:t xml:space="preserve">433 MHz </w:t>
+      </w:r>
+      <w:r>
+        <w:t>radio signals to a TM12U transceiver which forwards X-10 messages over the mains wiring.</w:t>
+      </w:r>
+    </w:p>
+    <w:p>
+      <w:r>
+        <w:lastRenderedPageBreak/>
         <w:t xml:space="preserve">The rules for </w:t>
       </w:r>
       <w:r>
@@ -823,18 +1004,29 @@
         </w:numPr>
       </w:pPr>
       <w:r>
-        <w:lastRenderedPageBreak/>
         <w:t>Room Declaration</w:t>
       </w:r>
     </w:p>
     <w:p>
       <w:r>
-        <w:t>For convenient control of devices, they are grouped into rooms. Then all lights within a particular room can be turned off at the same time.</w:t>
-      </w:r>
-    </w:p>
-    <w:p>
-      <w:r>
-        <w:t xml:space="preserve">All devices must be designated as being in a room. In our example we switch all of the Alexa and Google Home devices off and on as a single </w:t>
+        <w:t xml:space="preserve">For convenient control of devices, they are grouped into rooms. Then all lights within a particular room can be turned </w:t>
+      </w:r>
+      <w:r>
+        <w:t xml:space="preserve">on or </w:t>
+      </w:r>
+      <w:r>
+        <w:t>off at the same time.</w:t>
+      </w:r>
+    </w:p>
+    <w:p>
+      <w:r>
+        <w:t xml:space="preserve">All devices </w:t>
+      </w:r>
+      <w:r>
+        <w:t>must be designated as being in exactly one</w:t>
+      </w:r>
+      <w:r>
+        <w:t xml:space="preserve"> room. In our example we switch all of the Alexa and Google Home devices off and on as a single </w:t>
       </w:r>
       <w:r>
         <w:t>group</w:t>
@@ -1091,6 +1283,7 @@
     </w:p>
     <w:p>
       <w:r>
+        <w:lastRenderedPageBreak/>
         <w:t>Examples:</w:t>
       </w:r>
     </w:p>
@@ -1226,7 +1419,6 @@
           <w:sz w:val="20"/>
           <w:szCs w:val="20"/>
         </w:rPr>
-        <w:lastRenderedPageBreak/>
         <w:t>TIMEOUT KitchenEmptyTimeout 00:30:00 OFFPROCEDURE NoOneInKitchen;</w:t>
       </w:r>
     </w:p>
@@ -1546,6 +1738,7 @@
           <w:sz w:val="20"/>
           <w:szCs w:val="20"/>
         </w:rPr>
+        <w:lastRenderedPageBreak/>
         <w:t>PROCEDURE RefreshDevices</w:t>
       </w:r>
     </w:p>
@@ -1629,7 +1822,6 @@
     </w:p>
     <w:p>
       <w:r>
-        <w:lastRenderedPageBreak/>
         <w:t>Typically Bank holidays for the next two or three years should be declared.</w:t>
       </w:r>
     </w:p>
@@ -1920,6 +2112,7 @@
         </w:numPr>
       </w:pPr>
       <w:r>
+        <w:lastRenderedPageBreak/>
         <w:t>I</w:t>
       </w:r>
       <w:r>
@@ -2092,7 +2285,6 @@
           <w:sz w:val="20"/>
           <w:szCs w:val="20"/>
         </w:rPr>
-        <w:lastRenderedPageBreak/>
         <w:t>ELSE // when PersonSomeoneInBed do not switch Kitchen on</w:t>
       </w:r>
     </w:p>
@@ -2410,23 +2602,11 @@
     </w:p>
     <w:p>
       <w:r>
-        <w:t xml:space="preserve">The set device statement </w:t>
-      </w:r>
-      <w:proofErr w:type="gramStart"/>
-      <w:r>
-        <w:t>a</w:t>
-      </w:r>
-      <w:proofErr w:type="gramEnd"/>
-      <w:r>
-        <w:t xml:space="preserve"> </w:t>
-      </w:r>
-      <w:proofErr w:type="spellStart"/>
-      <w:r>
-        <w:t>lso</w:t>
-      </w:r>
-      <w:proofErr w:type="spellEnd"/>
-      <w:r>
-        <w:t xml:space="preserve"> allows the colour and colour loop to be set for Philips Hue </w:t>
+        <w:lastRenderedPageBreak/>
+        <w:t>The set device statement a</w:t>
+      </w:r>
+      <w:r>
+        <w:t xml:space="preserve">lso allows the colour and colour loop to be set for Philips Hue </w:t>
       </w:r>
       <w:r>
         <w:t xml:space="preserve">Lamp </w:t>
@@ -2562,11 +2742,7 @@
         <w:t xml:space="preserve">rocedure to do this </w:t>
       </w:r>
       <w:r>
-        <w:t xml:space="preserve">once per </w:t>
-      </w:r>
-      <w:r>
-        <w:lastRenderedPageBreak/>
-        <w:t>hour.</w:t>
+        <w:t>once per hour.</w:t>
       </w:r>
       <w:r>
         <w:t xml:space="preserve"> Some X-10 switches seem to react to electrical noise and switch on randomly occasionally. Philips Hue devices seem to power up in the on-state after a power cut.</w:t>
@@ -2821,6 +2997,11 @@
     </w:p>
     <w:p>
       <w:r>
+        <w:t>This is the second major version of the rules compiler. So the Github folder, project and the executable are all called Compiler2.</w:t>
+      </w:r>
+    </w:p>
+    <w:p>
+      <w:r>
         <w:t>The smart rules compiler reads a file of rules and translates them</w:t>
       </w:r>
       <w:r>
@@ -2868,6 +3049,7 @@
         </w:numPr>
       </w:pPr>
       <w:r>
+        <w:lastRenderedPageBreak/>
         <w:t>A Lexical Analyser</w:t>
       </w:r>
     </w:p>
@@ -2986,7 +3168,13 @@
         </w:numPr>
       </w:pPr>
       <w:r>
-        <w:t>Compiler options</w:t>
+        <w:t>Compiler</w:t>
+      </w:r>
+      <w:r>
+        <w:t>2</w:t>
+      </w:r>
+      <w:r>
+        <w:t xml:space="preserve"> options</w:t>
       </w:r>
     </w:p>
     <w:p>
@@ -2996,7 +3184,6 @@
     </w:p>
     <w:p>
       <w:r>
-        <w:lastRenderedPageBreak/>
         <w:t>&lt;filename&gt; input file name or path</w:t>
       </w:r>
     </w:p>
@@ -3048,6 +3235,9 @@
       </w:pPr>
       <w:r>
         <w:t>Use of Compiler</w:t>
+      </w:r>
+      <w:r>
+        <w:t>2</w:t>
       </w:r>
     </w:p>
     <w:p/>
@@ -3076,7 +3266,7 @@
           <v:shape id="_x0000_i1025" type="#_x0000_t75" style="width:454.1pt;height:380.75pt" o:ole="">
             <v:imagedata r:id="rId7" o:title=""/>
           </v:shape>
-          <o:OLEObject Type="Embed" ProgID="Visio.Drawing.15" ShapeID="_x0000_i1025" DrawAspect="Content" ObjectID="_1659625690" r:id="rId8"/>
+          <o:OLEObject Type="Embed" ProgID="Visio.Drawing.15" ShapeID="_x0000_i1025" DrawAspect="Content" ObjectID="_1659713679" r:id="rId8"/>
         </w:object>
       </w:r>
     </w:p>
@@ -3106,6 +3296,41 @@
     </w:p>
     <w:p>
       <w:r>
+        <w:t xml:space="preserve">This is the </w:t>
+      </w:r>
+      <w:r>
+        <w:t>eighth</w:t>
+      </w:r>
+      <w:r>
+        <w:t xml:space="preserve"> major version of the </w:t>
+      </w:r>
+      <w:r>
+        <w:t>runtime system</w:t>
+      </w:r>
+      <w:r>
+        <w:t xml:space="preserve">. </w:t>
+      </w:r>
+      <w:r>
+        <w:t>Originally rules compilation and the runtime were a single program. When these were split, the runtime became “</w:t>
+      </w:r>
+      <w:r>
+        <w:t>s</w:t>
+      </w:r>
+      <w:r>
+        <w:t xml:space="preserve">mart8r”. </w:t>
+      </w:r>
+      <w:r>
+        <w:t xml:space="preserve">So the Github folder, project and the executable are all called </w:t>
+      </w:r>
+      <w:r>
+        <w:t>“smart8r”</w:t>
+      </w:r>
+      <w:r>
+        <w:t>.</w:t>
+      </w:r>
+    </w:p>
+    <w:p>
+      <w:r>
         <w:t xml:space="preserve">The runtime code can either run under Windows or on a Raspberry </w:t>
       </w:r>
       <w:r>
@@ -3149,7 +3374,6 @@
     </w:p>
     <w:p>
       <w:r>
-        <w:lastRenderedPageBreak/>
         <w:t>The code comprises 3 threads:</w:t>
       </w:r>
     </w:p>
@@ -3194,6 +3418,7 @@
     </w:p>
     <w:p>
       <w:r>
+        <w:lastRenderedPageBreak/>
         <w:t>On Windows</w:t>
       </w:r>
       <w:r>
@@ -3470,30 +3695,30 @@
     </w:p>
     <w:p>
       <w:r>
+        <w:t>X-10 messages are very slow, so the X-10 messages sent are heavily optimised to minimise the send time. For example X-10 messages to do “</w:t>
+      </w:r>
+      <w:r>
+        <w:t>All Lights On</w:t>
+      </w:r>
+      <w:r>
+        <w:t>” or “</w:t>
+      </w:r>
+      <w:r>
+        <w:t>All Units Off</w:t>
+      </w:r>
+      <w:r>
+        <w:t>” are much quicker than sending individual device messages. Also where possible, several devices are sele</w:t>
+      </w:r>
+      <w:r>
+        <w:t>cted at the same time to send “On”, “Off”, “Dim” or “B</w:t>
+      </w:r>
+      <w:r>
+        <w:t>right” messages.</w:t>
+      </w:r>
+    </w:p>
+    <w:p>
+      <w:r>
         <w:lastRenderedPageBreak/>
-        <w:t>X-10 messages are very slow, so the X-10 messages sent are heavily optimised to minimise the send time. For example X-10 messages to do “</w:t>
-      </w:r>
-      <w:r>
-        <w:t>All Lights On</w:t>
-      </w:r>
-      <w:r>
-        <w:t>” or “</w:t>
-      </w:r>
-      <w:r>
-        <w:t>All Units Off</w:t>
-      </w:r>
-      <w:r>
-        <w:t>” are much quicker than sending individual device messages. Also where possible, several devices are sele</w:t>
-      </w:r>
-      <w:r>
-        <w:t>cted at the same time to send “On”, “Off”, “Dim” or “B</w:t>
-      </w:r>
-      <w:r>
-        <w:t>right” messages.</w:t>
-      </w:r>
-    </w:p>
-    <w:p>
-      <w:r>
         <w:t>X-10 message</w:t>
       </w:r>
       <w:r>
@@ -3509,8 +3734,119 @@
           <v:shape id="_x0000_i1026" type="#_x0000_t75" style="width:452.75pt;height:309.65pt" o:ole="">
             <v:imagedata r:id="rId10" o:title=""/>
           </v:shape>
-          <o:OLEObject Type="Embed" ProgID="Visio.Drawing.15" ShapeID="_x0000_i1026" DrawAspect="Content" ObjectID="_1659625691" r:id="rId11"/>
+          <o:OLEObject Type="Embed" ProgID="Visio.Drawing.15" ShapeID="_x0000_i1026" DrawAspect="Content" ObjectID="_1659713680" r:id="rId11"/>
         </w:object>
+      </w:r>
+      <w:bookmarkStart w:id="0" w:name="_GoBack"/>
+      <w:bookmarkEnd w:id="0"/>
+    </w:p>
+    <w:p>
+      <w:r>
+        <w:object w:dxaOrig="13591" w:dyaOrig="10230">
+          <v:shape id="_x0000_i1027" type="#_x0000_t75" style="width:451.45pt;height:339.7pt" o:ole="">
+            <v:imagedata r:id="rId12" o:title=""/>
+          </v:shape>
+          <o:OLEObject Type="Embed" ProgID="Visio.Drawing.15" ShapeID="_x0000_i1027" DrawAspect="Content" ObjectID="_1659713681" r:id="rId13"/>
+        </w:object>
+      </w:r>
+    </w:p>
+    <w:p>
+      <w:pPr>
+        <w:pStyle w:val="Heading1"/>
+        <w:numPr>
+          <w:ilvl w:val="2"/>
+          <w:numId w:val="5"/>
+        </w:numPr>
+      </w:pPr>
+      <w:r>
+        <w:t>Automatic start after Reboot</w:t>
+      </w:r>
+    </w:p>
+    <w:p>
+      <w:r>
+        <w:t>When power is restored after a power failure the Raspberry Pi will restart automatically. However the standard Raspberry Pi does not have a real time clock. This can be addressed by:</w:t>
+      </w:r>
+    </w:p>
+    <w:p>
+      <w:pPr>
+        <w:pStyle w:val="ListParagraph"/>
+        <w:numPr>
+          <w:ilvl w:val="0"/>
+          <w:numId w:val="21"/>
+        </w:numPr>
+      </w:pPr>
+      <w:r>
+        <w:t xml:space="preserve">Adding a hardware </w:t>
+      </w:r>
+      <w:r>
+        <w:t>real time clock</w:t>
+      </w:r>
+      <w:r>
+        <w:t xml:space="preserve"> with battery backup.</w:t>
+      </w:r>
+    </w:p>
+    <w:p>
+      <w:pPr>
+        <w:pStyle w:val="ListParagraph"/>
+        <w:numPr>
+          <w:ilvl w:val="0"/>
+          <w:numId w:val="21"/>
+        </w:numPr>
+      </w:pPr>
+      <w:r>
+        <w:t xml:space="preserve">Letting the Raspberry </w:t>
+      </w:r>
+      <w:r>
+        <w:t xml:space="preserve">Pi </w:t>
+      </w:r>
+      <w:r>
+        <w:t>obtain the time using the E</w:t>
+      </w:r>
+      <w:r>
+        <w:t>thernet connection.</w:t>
+      </w:r>
+    </w:p>
+    <w:p>
+      <w:r>
+        <w:t xml:space="preserve">The Smart8r program must also </w:t>
+      </w:r>
+      <w:r>
+        <w:t xml:space="preserve">be </w:t>
+      </w:r>
+      <w:r>
+        <w:t>automatically re-started.</w:t>
+      </w:r>
+      <w:r>
+        <w:t xml:space="preserve"> </w:t>
+      </w:r>
+      <w:r>
+        <w:t>When using the Internet, t</w:t>
+      </w:r>
+      <w:r>
+        <w:t xml:space="preserve">he real time </w:t>
+      </w:r>
+      <w:r>
+        <w:t>will</w:t>
+      </w:r>
+      <w:r>
+        <w:t xml:space="preserve"> not available </w:t>
+      </w:r>
+      <w:r>
+        <w:t xml:space="preserve">for several minutes </w:t>
+      </w:r>
+      <w:r>
+        <w:t xml:space="preserve">until the house router has rebooted and the </w:t>
+      </w:r>
+      <w:r>
+        <w:t>NTP service interrogated.</w:t>
+      </w:r>
+      <w:r>
+        <w:t xml:space="preserve"> </w:t>
+      </w:r>
+    </w:p>
+    <w:p>
+      <w:r>
+        <w:t>This enhancement will be added in the near future.</w:t>
       </w:r>
     </w:p>
     <w:p>
@@ -3532,30 +3868,62 @@
     </w:p>
     <w:p>
       <w:r>
-        <w:t>‘a’: Advance the clock to the next timer firing.</w:t>
-      </w:r>
-    </w:p>
-    <w:p>
-      <w:r>
-        <w:t>‘b’: Set the active house code to ‘B’.</w:t>
-      </w:r>
-    </w:p>
-    <w:p>
-      <w:r>
-        <w:t>‘c’: Set the active house code to ‘C’.</w:t>
-      </w:r>
-    </w:p>
-    <w:p>
-      <w:r>
-        <w:t>‘d’: Print the current states of all declared devices.</w:t>
-      </w:r>
-    </w:p>
-    <w:p>
-      <w:r>
         <w:t>‘</w:t>
       </w:r>
       <w:proofErr w:type="gramStart"/>
       <w:r>
+        <w:t>a</w:t>
+      </w:r>
+      <w:proofErr w:type="gramEnd"/>
+      <w:r>
+        <w:t>’: Advance the clock to the next timer firing.</w:t>
+      </w:r>
+    </w:p>
+    <w:p>
+      <w:r>
+        <w:t>‘</w:t>
+      </w:r>
+      <w:proofErr w:type="gramStart"/>
+      <w:r>
+        <w:t>b</w:t>
+      </w:r>
+      <w:proofErr w:type="gramEnd"/>
+      <w:r>
+        <w:t>’: Set the active house code to ‘B’.</w:t>
+      </w:r>
+    </w:p>
+    <w:p>
+      <w:r>
+        <w:t>‘</w:t>
+      </w:r>
+      <w:proofErr w:type="gramStart"/>
+      <w:r>
+        <w:t>c</w:t>
+      </w:r>
+      <w:proofErr w:type="gramEnd"/>
+      <w:r>
+        <w:t>’: Set the active house code to ‘C’.</w:t>
+      </w:r>
+    </w:p>
+    <w:p>
+      <w:r>
+        <w:t>‘</w:t>
+      </w:r>
+      <w:proofErr w:type="gramStart"/>
+      <w:r>
+        <w:t>d</w:t>
+      </w:r>
+      <w:proofErr w:type="gramEnd"/>
+      <w:r>
+        <w:t>’: Print the current states of all declared devices.</w:t>
+      </w:r>
+    </w:p>
+    <w:p>
+      <w:r>
+        <w:t>‘</w:t>
+      </w:r>
+      <w:proofErr w:type="gramStart"/>
+      <w:r>
         <w:t>f</w:t>
       </w:r>
       <w:proofErr w:type="gramEnd"/>
@@ -3564,56 +3932,6 @@
       </w:r>
       <w:r>
         <w:t xml:space="preserve"> an off message with the current house code and device number</w:t>
-      </w:r>
-      <w:r>
-        <w:t>.</w:t>
-      </w:r>
-    </w:p>
-    <w:p>
-      <w:r>
-        <w:t>‘</w:t>
-      </w:r>
-      <w:proofErr w:type="gramStart"/>
-      <w:r>
-        <w:t>h</w:t>
-      </w:r>
-      <w:proofErr w:type="gramEnd"/>
-      <w:r>
-        <w:t>’: Advance the internal clock by 1 hour.</w:t>
-      </w:r>
-    </w:p>
-    <w:p>
-      <w:r>
-        <w:t>‘</w:t>
-      </w:r>
-      <w:proofErr w:type="gramStart"/>
-      <w:r>
-        <w:t>l</w:t>
-      </w:r>
-      <w:proofErr w:type="gramEnd"/>
-      <w:r>
-        <w:t>’: P</w:t>
-      </w:r>
-      <w:r>
-        <w:t>rint the current states of all of the timers.</w:t>
-      </w:r>
-    </w:p>
-    <w:p>
-      <w:r>
-        <w:t>‘m’: Advance the internal clock by 1 minute.</w:t>
-      </w:r>
-    </w:p>
-    <w:p>
-      <w:r>
-        <w:t>‘</w:t>
-      </w:r>
-      <w:proofErr w:type="gramStart"/>
-      <w:r>
-        <w:t>n</w:t>
-      </w:r>
-      <w:proofErr w:type="gramEnd"/>
-      <w:r>
-        <w:t>’: Set an on message with the current house code and device number</w:t>
       </w:r>
       <w:r>
         <w:t>.</w:t>
@@ -3626,6 +3944,64 @@
       </w:r>
       <w:proofErr w:type="gramStart"/>
       <w:r>
+        <w:t>h</w:t>
+      </w:r>
+      <w:proofErr w:type="gramEnd"/>
+      <w:r>
+        <w:t>’: Advance the internal clock by 1 hour.</w:t>
+      </w:r>
+    </w:p>
+    <w:p>
+      <w:r>
+        <w:t>‘</w:t>
+      </w:r>
+      <w:proofErr w:type="gramStart"/>
+      <w:r>
+        <w:t>l</w:t>
+      </w:r>
+      <w:proofErr w:type="gramEnd"/>
+      <w:r>
+        <w:t>’: P</w:t>
+      </w:r>
+      <w:r>
+        <w:t>rint the current states of all of the timers.</w:t>
+      </w:r>
+    </w:p>
+    <w:p>
+      <w:r>
+        <w:t>‘</w:t>
+      </w:r>
+      <w:proofErr w:type="gramStart"/>
+      <w:r>
+        <w:t>m</w:t>
+      </w:r>
+      <w:proofErr w:type="gramEnd"/>
+      <w:r>
+        <w:t>’: Advance the internal clock by 1 minute.</w:t>
+      </w:r>
+    </w:p>
+    <w:p>
+      <w:r>
+        <w:t>‘</w:t>
+      </w:r>
+      <w:proofErr w:type="gramStart"/>
+      <w:r>
+        <w:t>n</w:t>
+      </w:r>
+      <w:proofErr w:type="gramEnd"/>
+      <w:r>
+        <w:t>’: Set an on message with the current house code and device number</w:t>
+      </w:r>
+      <w:r>
+        <w:t>.</w:t>
+      </w:r>
+    </w:p>
+    <w:p>
+      <w:r>
+        <w:t>‘</w:t>
+      </w:r>
+      <w:proofErr w:type="gramStart"/>
+      <w:r>
         <w:t>p</w:t>
       </w:r>
       <w:proofErr w:type="gramEnd"/>
@@ -3664,12 +4040,28 @@
     </w:p>
     <w:p>
       <w:r>
-        <w:t>‘s’: Resynch the X-10 clock to the host Raspberry Pi’s clock.</w:t>
-      </w:r>
-    </w:p>
-    <w:p>
-      <w:r>
-        <w:t>‘t’: Print the time from the X-10 internal clock.</w:t>
+        <w:t>‘</w:t>
+      </w:r>
+      <w:proofErr w:type="gramStart"/>
+      <w:r>
+        <w:t>s</w:t>
+      </w:r>
+      <w:proofErr w:type="gramEnd"/>
+      <w:r>
+        <w:t>’: Resynch the X-10 clock to the host Raspberry Pi’s clock.</w:t>
+      </w:r>
+    </w:p>
+    <w:p>
+      <w:r>
+        <w:t>‘</w:t>
+      </w:r>
+      <w:proofErr w:type="gramStart"/>
+      <w:r>
+        <w:t>t</w:t>
+      </w:r>
+      <w:proofErr w:type="gramEnd"/>
+      <w:r>
+        <w:t>’: Print the time from the X-10 internal clock.</w:t>
       </w:r>
     </w:p>
     <w:p>
@@ -3692,8 +4084,13 @@
       </w:r>
     </w:p>
     <w:p>
-      <w:r>
-        <w:t>‘0’ .. ‘9’: Set the current device number to that digit. If ‘1’ is used following by say ‘3’, the current device number is set to 13.</w:t>
+      <w:proofErr w:type="gramStart"/>
+      <w:r>
+        <w:t>‘0’ ..</w:t>
+      </w:r>
+      <w:proofErr w:type="gramEnd"/>
+      <w:r>
+        <w:t xml:space="preserve"> ‘9’: Set the current device number to that digit. If ‘1’ is used following by say ‘3’, the current device number is set to 13.</w:t>
       </w:r>
     </w:p>
     <w:p>
@@ -3980,6 +4377,7 @@
         </w:numPr>
       </w:pPr>
       <w:r>
+        <w:lastRenderedPageBreak/>
         <w:t xml:space="preserve">Check for any </w:t>
       </w:r>
       <w:r>
@@ -4024,7 +4422,6 @@
         </w:numPr>
       </w:pPr>
       <w:r>
-        <w:lastRenderedPageBreak/>
         <w:t>Sunset &amp; Sunrise</w:t>
       </w:r>
     </w:p>
@@ -4347,6 +4744,7 @@
     </w:p>
     <w:p>
       <w:r>
+        <w:lastRenderedPageBreak/>
         <w:t>Whilst the messages are being sent,</w:t>
       </w:r>
       <w:r>
@@ -4379,11 +4777,15 @@
         <w:ind w:left="360"/>
       </w:pPr>
       <w:r>
-        <w:t xml:space="preserve">The Philips Hue Thread sits between the main thread and the Philips Hue Hub. The Philips Hue Thread reads messages on the queue and sends them using the HuePlusPlus library to the Philips Hue Hub. Where it has several messages for the same lamp (e.g. on/off/dim level, colour and </w:t>
-      </w:r>
-      <w:r>
-        <w:lastRenderedPageBreak/>
-        <w:t>colour loop), they are optimised into a single message being sent to the Philips Hue Hub. The hub in turn passes the message to the lamp over Zigbee.</w:t>
+        <w:t xml:space="preserve">The Philips Hue Thread sits between the main thread and the Philips Hue Hub. The Philips Hue Thread reads messages on the queue and sends them using the </w:t>
+      </w:r>
+      <w:proofErr w:type="spellStart"/>
+      <w:r>
+        <w:t>HuePlusPlus</w:t>
+      </w:r>
+      <w:proofErr w:type="spellEnd"/>
+      <w:r>
+        <w:t xml:space="preserve"> library to the Philips Hue Hub. Where it has several messages for the same lamp (e.g. on/off/dim level, colour and colour loop), they are optimised into a single message being sent to the Philips Hue Hub. The hub in turn passes the message to the lamp over Zigbee.</w:t>
       </w:r>
     </w:p>
     <w:p>
@@ -4428,7 +4830,7 @@
       <w:r>
         <w:t xml:space="preserve">This is better described here: </w:t>
       </w:r>
-      <w:hyperlink r:id="rId12" w:history="1">
+      <w:hyperlink r:id="rId14" w:history="1">
         <w:r>
           <w:rPr>
             <w:rStyle w:val="Hyperlink"/>
@@ -4492,7 +4894,7 @@
                     </pic:cNvPicPr>
                   </pic:nvPicPr>
                   <pic:blipFill>
-                    <a:blip r:embed="rId13" cstate="print">
+                    <a:blip r:embed="rId15" cstate="print">
                       <a:extLst>
                         <a:ext uri="{28A0092B-C50C-407E-A947-70E740481C1C}">
                           <a14:useLocalDpi xmlns:a14="http://schemas.microsoft.com/office/drawing/2010/main" val="0"/>
@@ -4576,7 +4978,7 @@
                     </pic:cNvPicPr>
                   </pic:nvPicPr>
                   <pic:blipFill>
-                    <a:blip r:embed="rId14" cstate="print">
+                    <a:blip r:embed="rId16" cstate="print">
                       <a:extLst>
                         <a:ext uri="{28A0092B-C50C-407E-A947-70E740481C1C}">
                           <a14:useLocalDpi xmlns:a14="http://schemas.microsoft.com/office/drawing/2010/main" val="0"/>
@@ -4623,7 +5025,15 @@
         <w:t xml:space="preserve"> The simplest way we found to do this was using an “</w:t>
       </w:r>
       <w:r>
-        <w:t xml:space="preserve">ICQUANZX GPIO Cable Adapter+Raspberry Pi 2/3 Model B Multifunctional </w:t>
+        <w:t xml:space="preserve">ICQUANZX GPIO Cable </w:t>
+      </w:r>
+      <w:proofErr w:type="spellStart"/>
+      <w:r>
+        <w:t>Adapter+Raspberry</w:t>
+      </w:r>
+      <w:proofErr w:type="spellEnd"/>
+      <w:r>
+        <w:t xml:space="preserve"> Pi 2/3 Model B Multifunctional </w:t>
       </w:r>
     </w:p>
     <w:p/>
@@ -4640,7 +5050,15 @@
     <w:p/>
     <w:p>
       <w:r>
-        <w:t>Cascade Expansion Extension GPIO Board Module For Orange Pi PC</w:t>
+        <w:t xml:space="preserve">Cascade Expansion Extension GPIO Board Module </w:t>
+      </w:r>
+      <w:proofErr w:type="gramStart"/>
+      <w:r>
+        <w:t>For</w:t>
+      </w:r>
+      <w:proofErr w:type="gramEnd"/>
+      <w:r>
+        <w:t xml:space="preserve"> Orange Pi PC</w:t>
       </w:r>
       <w:r>
         <w:t>”</w:t>
@@ -4651,13 +5069,16 @@
     </w:p>
     <w:p>
       <w:r>
-        <w:t>The XM10U provides two input</w:t>
+        <w:t>The XM10FL</w:t>
+      </w:r>
+      <w:r>
+        <w:t xml:space="preserve"> provides two input</w:t>
       </w:r>
       <w:r>
         <w:t>s</w:t>
       </w:r>
       <w:r>
-        <w:t xml:space="preserve"> and one output.</w:t>
+        <w:t xml:space="preserve"> and one output:</w:t>
       </w:r>
     </w:p>
     <w:p>
@@ -4736,7 +5157,7 @@
                     <pic:cNvPicPr/>
                   </pic:nvPicPr>
                   <pic:blipFill>
-                    <a:blip r:embed="rId15"/>
+                    <a:blip r:embed="rId17"/>
                     <a:stretch>
                       <a:fillRect/>
                     </a:stretch>
@@ -4792,7 +5213,7 @@
                     </pic:cNvPicPr>
                   </pic:nvPicPr>
                   <pic:blipFill>
-                    <a:blip r:embed="rId16">
+                    <a:blip r:embed="rId18">
                       <a:extLst>
                         <a:ext uri="{28A0092B-C50C-407E-A947-70E740481C1C}">
                           <a14:useLocalDpi xmlns:a14="http://schemas.microsoft.com/office/drawing/2010/main" val="0"/>
@@ -4852,7 +5273,7 @@
                     </pic:cNvPicPr>
                   </pic:nvPicPr>
                   <pic:blipFill>
-                    <a:blip r:embed="rId17">
+                    <a:blip r:embed="rId19">
                       <a:extLst>
                         <a:ext uri="{28A0092B-C50C-407E-A947-70E740481C1C}">
                           <a14:useLocalDpi xmlns:a14="http://schemas.microsoft.com/office/drawing/2010/main" val="0"/>
@@ -4911,7 +5332,7 @@
                     </pic:cNvPicPr>
                   </pic:nvPicPr>
                   <pic:blipFill>
-                    <a:blip r:embed="rId18">
+                    <a:blip r:embed="rId20">
                       <a:extLst>
                         <a:ext uri="{28A0092B-C50C-407E-A947-70E740481C1C}">
                           <a14:useLocalDpi xmlns:a14="http://schemas.microsoft.com/office/drawing/2010/main" val="0"/>
@@ -5140,7 +5561,23 @@
         </w:numPr>
       </w:pPr>
       <w:r>
-        <w:t>If there are no compilation errors, type “./start” to start an instance of the runtime at a high priority. (The “./” prefix explicitly allows an executable program in the current folder to be executed.</w:t>
+        <w:t>If there are no compilation errors, type “</w:t>
+      </w:r>
+      <w:proofErr w:type="gramStart"/>
+      <w:r>
+        <w:t>./</w:t>
+      </w:r>
+      <w:proofErr w:type="gramEnd"/>
+      <w:r>
+        <w:t>start” to start an instance of the runtime at a high priority. (The “</w:t>
+      </w:r>
+      <w:proofErr w:type="gramStart"/>
+      <w:r>
+        <w:t>./</w:t>
+      </w:r>
+      <w:proofErr w:type="gramEnd"/>
+      <w:r>
+        <w:t>” prefix explicitly allows an executable program in the current folder to be executed.</w:t>
       </w:r>
       <w:r>
         <w:t>)</w:t>
@@ -5495,15 +5932,7 @@
     </w:p>
     <w:p>
       <w:r>
-        <w:t xml:space="preserve">Declare your </w:t>
-      </w:r>
-      <w:bookmarkStart w:id="0" w:name="_GoBack"/>
-      <w:r>
-        <w:t>tw</w:t>
-      </w:r>
-      <w:bookmarkEnd w:id="0"/>
-      <w:r>
-        <w:t>o rooms.</w:t>
+        <w:t>Declare your two rooms.</w:t>
       </w:r>
     </w:p>
     <w:p>
@@ -7043,10 +7472,12 @@
           <w:numId w:val="5"/>
         </w:numPr>
       </w:pPr>
+      <w:proofErr w:type="spellStart"/>
       <w:r>
         <w:lastRenderedPageBreak/>
         <w:t>AllOffB</w:t>
       </w:r>
+      <w:proofErr w:type="spellEnd"/>
     </w:p>
     <w:p>
       <w:pPr>
@@ -12850,7 +13281,7 @@
       </w:pPr>
     </w:p>
     <w:sectPr>
-      <w:headerReference w:type="default" r:id="rId19"/>
+      <w:headerReference w:type="default" r:id="rId21"/>
       <w:pgSz w:w="11906" w:h="16838"/>
       <w:pgMar w:top="1440" w:right="1440" w:bottom="1440" w:left="1440" w:header="708" w:footer="708" w:gutter="0"/>
       <w:pgNumType w:start="1"/>
@@ -12937,7 +13368,7 @@
       <w:rPr>
         <w:noProof/>
       </w:rPr>
-      <w:t>16</w:t>
+      <w:t>22</w:t>
     </w:r>
     <w:r>
       <w:rPr>
@@ -12973,7 +13404,7 @@
       <w:rPr>
         <w:noProof/>
       </w:rPr>
-      <w:t>22/08/2020 18:20</w:t>
+      <w:t>23/08/2020 16:41</w:t>
     </w:r>
     <w:r>
       <w:rPr>
@@ -13585,6 +14016,119 @@
     </w:lvl>
   </w:abstractNum>
   <w:abstractNum w:abstractNumId="6" w15:restartNumberingAfterBreak="0">
+    <w:nsid w:val="246B4A6A"/>
+    <w:multiLevelType w:val="hybridMultilevel"/>
+    <w:tmpl w:val="016CD63C"/>
+    <w:lvl w:ilvl="0" w:tplc="08090001">
+      <w:start w:val="1"/>
+      <w:numFmt w:val="bullet"/>
+      <w:lvlText w:val=""/>
+      <w:lvlJc w:val="left"/>
+      <w:pPr>
+        <w:ind w:left="720" w:hanging="360"/>
+      </w:pPr>
+      <w:rPr>
+        <w:rFonts w:ascii="Symbol" w:hAnsi="Symbol" w:hint="default"/>
+      </w:rPr>
+    </w:lvl>
+    <w:lvl w:ilvl="1" w:tplc="08090003" w:tentative="1">
+      <w:start w:val="1"/>
+      <w:numFmt w:val="bullet"/>
+      <w:lvlText w:val="o"/>
+      <w:lvlJc w:val="left"/>
+      <w:pPr>
+        <w:ind w:left="1440" w:hanging="360"/>
+      </w:pPr>
+      <w:rPr>
+        <w:rFonts w:ascii="Courier New" w:hAnsi="Courier New" w:cs="Courier New" w:hint="default"/>
+      </w:rPr>
+    </w:lvl>
+    <w:lvl w:ilvl="2" w:tplc="08090005" w:tentative="1">
+      <w:start w:val="1"/>
+      <w:numFmt w:val="bullet"/>
+      <w:lvlText w:val=""/>
+      <w:lvlJc w:val="left"/>
+      <w:pPr>
+        <w:ind w:left="2160" w:hanging="360"/>
+      </w:pPr>
+      <w:rPr>
+        <w:rFonts w:ascii="Wingdings" w:hAnsi="Wingdings" w:hint="default"/>
+      </w:rPr>
+    </w:lvl>
+    <w:lvl w:ilvl="3" w:tplc="08090001" w:tentative="1">
+      <w:start w:val="1"/>
+      <w:numFmt w:val="bullet"/>
+      <w:lvlText w:val=""/>
+      <w:lvlJc w:val="left"/>
+      <w:pPr>
+        <w:ind w:left="2880" w:hanging="360"/>
+      </w:pPr>
+      <w:rPr>
+        <w:rFonts w:ascii="Symbol" w:hAnsi="Symbol" w:hint="default"/>
+      </w:rPr>
+    </w:lvl>
+    <w:lvl w:ilvl="4" w:tplc="08090003" w:tentative="1">
+      <w:start w:val="1"/>
+      <w:numFmt w:val="bullet"/>
+      <w:lvlText w:val="o"/>
+      <w:lvlJc w:val="left"/>
+      <w:pPr>
+        <w:ind w:left="3600" w:hanging="360"/>
+      </w:pPr>
+      <w:rPr>
+        <w:rFonts w:ascii="Courier New" w:hAnsi="Courier New" w:cs="Courier New" w:hint="default"/>
+      </w:rPr>
+    </w:lvl>
+    <w:lvl w:ilvl="5" w:tplc="08090005" w:tentative="1">
+      <w:start w:val="1"/>
+      <w:numFmt w:val="bullet"/>
+      <w:lvlText w:val=""/>
+      <w:lvlJc w:val="left"/>
+      <w:pPr>
+        <w:ind w:left="4320" w:hanging="360"/>
+      </w:pPr>
+      <w:rPr>
+        <w:rFonts w:ascii="Wingdings" w:hAnsi="Wingdings" w:hint="default"/>
+      </w:rPr>
+    </w:lvl>
+    <w:lvl w:ilvl="6" w:tplc="08090001" w:tentative="1">
+      <w:start w:val="1"/>
+      <w:numFmt w:val="bullet"/>
+      <w:lvlText w:val=""/>
+      <w:lvlJc w:val="left"/>
+      <w:pPr>
+        <w:ind w:left="5040" w:hanging="360"/>
+      </w:pPr>
+      <w:rPr>
+        <w:rFonts w:ascii="Symbol" w:hAnsi="Symbol" w:hint="default"/>
+      </w:rPr>
+    </w:lvl>
+    <w:lvl w:ilvl="7" w:tplc="08090003" w:tentative="1">
+      <w:start w:val="1"/>
+      <w:numFmt w:val="bullet"/>
+      <w:lvlText w:val="o"/>
+      <w:lvlJc w:val="left"/>
+      <w:pPr>
+        <w:ind w:left="5760" w:hanging="360"/>
+      </w:pPr>
+      <w:rPr>
+        <w:rFonts w:ascii="Courier New" w:hAnsi="Courier New" w:cs="Courier New" w:hint="default"/>
+      </w:rPr>
+    </w:lvl>
+    <w:lvl w:ilvl="8" w:tplc="08090005" w:tentative="1">
+      <w:start w:val="1"/>
+      <w:numFmt w:val="bullet"/>
+      <w:lvlText w:val=""/>
+      <w:lvlJc w:val="left"/>
+      <w:pPr>
+        <w:ind w:left="6480" w:hanging="360"/>
+      </w:pPr>
+      <w:rPr>
+        <w:rFonts w:ascii="Wingdings" w:hAnsi="Wingdings" w:hint="default"/>
+      </w:rPr>
+    </w:lvl>
+  </w:abstractNum>
+  <w:abstractNum w:abstractNumId="7" w15:restartNumberingAfterBreak="0">
     <w:nsid w:val="3E3410E6"/>
     <w:multiLevelType w:val="hybridMultilevel"/>
     <w:tmpl w:val="42BC8546"/>
@@ -13670,7 +14214,7 @@
       </w:pPr>
     </w:lvl>
   </w:abstractNum>
-  <w:abstractNum w:abstractNumId="7" w15:restartNumberingAfterBreak="0">
+  <w:abstractNum w:abstractNumId="8" w15:restartNumberingAfterBreak="0">
     <w:nsid w:val="43F95A63"/>
     <w:multiLevelType w:val="hybridMultilevel"/>
     <w:tmpl w:val="8B1E847E"/>
@@ -13783,7 +14327,7 @@
       </w:rPr>
     </w:lvl>
   </w:abstractNum>
-  <w:abstractNum w:abstractNumId="8" w15:restartNumberingAfterBreak="0">
+  <w:abstractNum w:abstractNumId="9" w15:restartNumberingAfterBreak="0">
     <w:nsid w:val="46B72E11"/>
     <w:multiLevelType w:val="multilevel"/>
     <w:tmpl w:val="0809001F"/>
@@ -13869,7 +14413,7 @@
       </w:pPr>
     </w:lvl>
   </w:abstractNum>
-  <w:abstractNum w:abstractNumId="9" w15:restartNumberingAfterBreak="0">
+  <w:abstractNum w:abstractNumId="10" w15:restartNumberingAfterBreak="0">
     <w:nsid w:val="4BBD5807"/>
     <w:multiLevelType w:val="hybridMultilevel"/>
     <w:tmpl w:val="8CC25C3C"/>
@@ -13955,7 +14499,7 @@
       </w:pPr>
     </w:lvl>
   </w:abstractNum>
-  <w:abstractNum w:abstractNumId="10" w15:restartNumberingAfterBreak="0">
+  <w:abstractNum w:abstractNumId="11" w15:restartNumberingAfterBreak="0">
     <w:nsid w:val="5061574B"/>
     <w:multiLevelType w:val="hybridMultilevel"/>
     <w:tmpl w:val="2B14252A"/>
@@ -14068,7 +14612,7 @@
       </w:rPr>
     </w:lvl>
   </w:abstractNum>
-  <w:abstractNum w:abstractNumId="11" w15:restartNumberingAfterBreak="0">
+  <w:abstractNum w:abstractNumId="12" w15:restartNumberingAfterBreak="0">
     <w:nsid w:val="52EF62D2"/>
     <w:multiLevelType w:val="hybridMultilevel"/>
     <w:tmpl w:val="B1A6B81E"/>
@@ -14181,7 +14725,7 @@
       </w:rPr>
     </w:lvl>
   </w:abstractNum>
-  <w:abstractNum w:abstractNumId="12" w15:restartNumberingAfterBreak="0">
+  <w:abstractNum w:abstractNumId="13" w15:restartNumberingAfterBreak="0">
     <w:nsid w:val="54127937"/>
     <w:multiLevelType w:val="multilevel"/>
     <w:tmpl w:val="0809001F"/>
@@ -14267,7 +14811,7 @@
       </w:pPr>
     </w:lvl>
   </w:abstractNum>
-  <w:abstractNum w:abstractNumId="13" w15:restartNumberingAfterBreak="0">
+  <w:abstractNum w:abstractNumId="14" w15:restartNumberingAfterBreak="0">
     <w:nsid w:val="643B7EF1"/>
     <w:multiLevelType w:val="hybridMultilevel"/>
     <w:tmpl w:val="71E04204"/>
@@ -14380,7 +14924,7 @@
       </w:rPr>
     </w:lvl>
   </w:abstractNum>
-  <w:abstractNum w:abstractNumId="14" w15:restartNumberingAfterBreak="0">
+  <w:abstractNum w:abstractNumId="15" w15:restartNumberingAfterBreak="0">
     <w:nsid w:val="68AA0C97"/>
     <w:multiLevelType w:val="hybridMultilevel"/>
     <w:tmpl w:val="42BC8546"/>
@@ -14466,7 +15010,7 @@
       </w:pPr>
     </w:lvl>
   </w:abstractNum>
-  <w:abstractNum w:abstractNumId="15" w15:restartNumberingAfterBreak="0">
+  <w:abstractNum w:abstractNumId="16" w15:restartNumberingAfterBreak="0">
     <w:nsid w:val="72130105"/>
     <w:multiLevelType w:val="hybridMultilevel"/>
     <w:tmpl w:val="8938D4CE"/>
@@ -14579,7 +15123,7 @@
       </w:rPr>
     </w:lvl>
   </w:abstractNum>
-  <w:abstractNum w:abstractNumId="16" w15:restartNumberingAfterBreak="0">
+  <w:abstractNum w:abstractNumId="17" w15:restartNumberingAfterBreak="0">
     <w:nsid w:val="747B583B"/>
     <w:multiLevelType w:val="hybridMultilevel"/>
     <w:tmpl w:val="52FAD118"/>
@@ -14665,7 +15209,7 @@
       </w:pPr>
     </w:lvl>
   </w:abstractNum>
-  <w:abstractNum w:abstractNumId="17" w15:restartNumberingAfterBreak="0">
+  <w:abstractNum w:abstractNumId="18" w15:restartNumberingAfterBreak="0">
     <w:nsid w:val="793C352C"/>
     <w:multiLevelType w:val="hybridMultilevel"/>
     <w:tmpl w:val="33744B28"/>
@@ -14751,7 +15295,7 @@
       </w:pPr>
     </w:lvl>
   </w:abstractNum>
-  <w:abstractNum w:abstractNumId="18" w15:restartNumberingAfterBreak="0">
+  <w:abstractNum w:abstractNumId="19" w15:restartNumberingAfterBreak="0">
     <w:nsid w:val="7D847A79"/>
     <w:multiLevelType w:val="hybridMultilevel"/>
     <w:tmpl w:val="6A12A140"/>
@@ -14864,7 +15408,7 @@
       </w:rPr>
     </w:lvl>
   </w:abstractNum>
-  <w:abstractNum w:abstractNumId="19" w15:restartNumberingAfterBreak="0">
+  <w:abstractNum w:abstractNumId="20" w15:restartNumberingAfterBreak="0">
     <w:nsid w:val="7D905083"/>
     <w:multiLevelType w:val="hybridMultilevel"/>
     <w:tmpl w:val="085037D4"/>
@@ -14981,19 +15525,19 @@
     <w:abstractNumId w:val="0"/>
   </w:num>
   <w:num w:numId="2">
-    <w:abstractNumId w:val="6"/>
+    <w:abstractNumId w:val="7"/>
   </w:num>
   <w:num w:numId="3">
-    <w:abstractNumId w:val="16"/>
+    <w:abstractNumId w:val="17"/>
   </w:num>
   <w:num w:numId="4">
-    <w:abstractNumId w:val="14"/>
+    <w:abstractNumId w:val="15"/>
   </w:num>
   <w:num w:numId="5">
     <w:abstractNumId w:val="5"/>
   </w:num>
   <w:num w:numId="6">
-    <w:abstractNumId w:val="8"/>
+    <w:abstractNumId w:val="9"/>
   </w:num>
   <w:num w:numId="7">
     <w:abstractNumId w:val="1"/>
@@ -15002,40 +15546,43 @@
     <w:abstractNumId w:val="4"/>
   </w:num>
   <w:num w:numId="9">
-    <w:abstractNumId w:val="19"/>
+    <w:abstractNumId w:val="20"/>
   </w:num>
   <w:num w:numId="10">
-    <w:abstractNumId w:val="13"/>
+    <w:abstractNumId w:val="14"/>
   </w:num>
   <w:num w:numId="11">
-    <w:abstractNumId w:val="11"/>
+    <w:abstractNumId w:val="12"/>
   </w:num>
   <w:num w:numId="12">
     <w:abstractNumId w:val="3"/>
   </w:num>
   <w:num w:numId="13">
-    <w:abstractNumId w:val="17"/>
+    <w:abstractNumId w:val="18"/>
   </w:num>
   <w:num w:numId="14">
-    <w:abstractNumId w:val="18"/>
+    <w:abstractNumId w:val="19"/>
   </w:num>
   <w:num w:numId="15">
-    <w:abstractNumId w:val="10"/>
+    <w:abstractNumId w:val="11"/>
   </w:num>
   <w:num w:numId="16">
-    <w:abstractNumId w:val="15"/>
+    <w:abstractNumId w:val="16"/>
   </w:num>
   <w:num w:numId="17">
     <w:abstractNumId w:val="2"/>
   </w:num>
   <w:num w:numId="18">
-    <w:abstractNumId w:val="9"/>
+    <w:abstractNumId w:val="10"/>
   </w:num>
   <w:num w:numId="19">
-    <w:abstractNumId w:val="7"/>
+    <w:abstractNumId w:val="8"/>
   </w:num>
   <w:num w:numId="20">
-    <w:abstractNumId w:val="12"/>
+    <w:abstractNumId w:val="13"/>
+  </w:num>
+  <w:num w:numId="21">
+    <w:abstractNumId w:val="6"/>
   </w:num>
 </w:numbering>
 </file>
@@ -15679,6 +16226,11 @@
       </w:tblBorders>
     </w:tblPr>
   </w:style>
+  <w:style w:type="character" w:customStyle="1" w:styleId="hgkelc">
+    <w:name w:val="hgkelc"/>
+    <w:basedOn w:val="DefaultParagraphFont"/>
+    <w:rsid w:val="001962DA"/>
+  </w:style>
 </w:styles>
 </file>
 

</xml_diff>

<commit_message>
Complete support to allow an IF statement to test the state of a TIMEOUT. Change the runtime rules to use a TIMEOUT to turned of electronic dog if we come back to the house after being out for 10 minutes. Fix bug where TIMEOUTs get sent to the runtime twice. Add support for an "All Off" and a "Lights All On" command. Document new commands (All Off and Lights All On). Add missing break on Timeout related generation.
</commit_message>
<xml_diff>
--- a/Compiler2/Doc/SmartHome.docx
+++ b/Compiler2/Doc/SmartHome.docx
@@ -1,6 +1,6 @@
 
 <file path=word/document.xml><?xml version="1.0" encoding="utf-8"?>
-<w:document xmlns:wpc="http://schemas.microsoft.com/office/word/2010/wordprocessingCanvas" xmlns:mc="http://schemas.openxmlformats.org/markup-compatibility/2006" xmlns:o="urn:schemas-microsoft-com:office:office" xmlns:r="http://schemas.openxmlformats.org/officeDocument/2006/relationships" xmlns:m="http://schemas.openxmlformats.org/officeDocument/2006/math" xmlns:v="urn:schemas-microsoft-com:vml" xmlns:wp14="http://schemas.microsoft.com/office/word/2010/wordprocessingDrawing" xmlns:wp="http://schemas.openxmlformats.org/drawingml/2006/wordprocessingDrawing" xmlns:w10="urn:schemas-microsoft-com:office:word" xmlns:w="http://schemas.openxmlformats.org/wordprocessingml/2006/main" xmlns:w14="http://schemas.microsoft.com/office/word/2010/wordml" xmlns:w15="http://schemas.microsoft.com/office/word/2012/wordml" xmlns:wpg="http://schemas.microsoft.com/office/word/2010/wordprocessingGroup" xmlns:wpi="http://schemas.microsoft.com/office/word/2010/wordprocessingInk" xmlns:wne="http://schemas.microsoft.com/office/word/2006/wordml" xmlns:wps="http://schemas.microsoft.com/office/word/2010/wordprocessingShape" mc:Ignorable="w14 w15 wp14">
+<w:document xmlns:wpc="http://schemas.microsoft.com/office/word/2010/wordprocessingCanvas" xmlns:cx="http://schemas.microsoft.com/office/drawing/2014/chartex" xmlns:cx1="http://schemas.microsoft.com/office/drawing/2015/9/8/chartex" xmlns:cx2="http://schemas.microsoft.com/office/drawing/2015/10/21/chartex" xmlns:cx3="http://schemas.microsoft.com/office/drawing/2016/5/9/chartex" xmlns:cx4="http://schemas.microsoft.com/office/drawing/2016/5/10/chartex" xmlns:cx5="http://schemas.microsoft.com/office/drawing/2016/5/11/chartex" xmlns:cx6="http://schemas.microsoft.com/office/drawing/2016/5/12/chartex" xmlns:cx7="http://schemas.microsoft.com/office/drawing/2016/5/13/chartex" xmlns:cx8="http://schemas.microsoft.com/office/drawing/2016/5/14/chartex" xmlns:mc="http://schemas.openxmlformats.org/markup-compatibility/2006" xmlns:aink="http://schemas.microsoft.com/office/drawing/2016/ink" xmlns:am3d="http://schemas.microsoft.com/office/drawing/2017/model3d" xmlns:o="urn:schemas-microsoft-com:office:office" xmlns:oel="http://schemas.microsoft.com/office/2019/extlst" xmlns:r="http://schemas.openxmlformats.org/officeDocument/2006/relationships" xmlns:m="http://schemas.openxmlformats.org/officeDocument/2006/math" xmlns:v="urn:schemas-microsoft-com:vml" xmlns:wp14="http://schemas.microsoft.com/office/word/2010/wordprocessingDrawing" xmlns:wp="http://schemas.openxmlformats.org/drawingml/2006/wordprocessingDrawing" xmlns:w10="urn:schemas-microsoft-com:office:word" xmlns:w="http://schemas.openxmlformats.org/wordprocessingml/2006/main" xmlns:w14="http://schemas.microsoft.com/office/word/2010/wordml" xmlns:w15="http://schemas.microsoft.com/office/word/2012/wordml" xmlns:w16cex="http://schemas.microsoft.com/office/word/2018/wordml/cex" xmlns:w16cid="http://schemas.microsoft.com/office/word/2016/wordml/cid" xmlns:w16="http://schemas.microsoft.com/office/word/2018/wordml" xmlns:w16sdtdh="http://schemas.microsoft.com/office/word/2020/wordml/sdtdatahash" xmlns:w16se="http://schemas.microsoft.com/office/word/2015/wordml/symex" xmlns:wpg="http://schemas.microsoft.com/office/word/2010/wordprocessingGroup" xmlns:wpi="http://schemas.microsoft.com/office/word/2010/wordprocessingInk" xmlns:wne="http://schemas.microsoft.com/office/word/2006/wordml" xmlns:wps="http://schemas.microsoft.com/office/word/2010/wordprocessingShape" mc:Ignorable="w14 w15 w16se w16cid w16 w16cex w16sdtdh wp14">
   <w:body>
     <w:p>
       <w:pPr>
@@ -585,16 +585,16 @@
     </w:tbl>
     <w:p/>
     <w:p>
-      <w:r>
-        <w:t xml:space="preserve">All of the commands are sent as high frequency </w:t>
-      </w:r>
       <w:proofErr w:type="gramStart"/>
       <w:r>
-        <w:t>120kHz</w:t>
+        <w:t>All of</w:t>
       </w:r>
       <w:proofErr w:type="gramEnd"/>
       <w:r>
-        <w:t xml:space="preserve"> </w:t>
+        <w:t xml:space="preserve"> the commands are sent as high frequency </w:t>
+      </w:r>
+      <w:r>
+        <w:t xml:space="preserve">120kHz </w:t>
       </w:r>
       <w:r>
         <w:t xml:space="preserve">tones over the mains wiring within a house. </w:t>
@@ -724,83 +724,83 @@
         <w:t xml:space="preserve">The lamps are controlled by a device such as the Philips Hue Hub. </w:t>
       </w:r>
       <w:r>
-        <w:t xml:space="preserve">Individual lamps are addressed by </w:t>
+        <w:t xml:space="preserve">Individual lamps are addressed by an </w:t>
+      </w:r>
+      <w:r>
+        <w:t xml:space="preserve">EUI-64 </w:t>
+      </w:r>
+      <w:r>
+        <w:t xml:space="preserve">MAC address of the form </w:t>
+      </w:r>
+      <w:r>
+        <w:t>"</w:t>
       </w:r>
       <w:proofErr w:type="gramStart"/>
       <w:r>
-        <w:t>an</w:t>
+        <w:t>00:17:88:01:03:12</w:t>
       </w:r>
       <w:proofErr w:type="gramEnd"/>
       <w:r>
+        <w:t>:12:36-0b"</w:t>
+      </w:r>
+      <w:r>
+        <w:t>. (</w:t>
+      </w:r>
+      <w:r>
+        <w:t xml:space="preserve">MAC addresses are </w:t>
+      </w:r>
+      <w:r>
+        <w:t>commonly</w:t>
+      </w:r>
+      <w:r>
+        <w:t xml:space="preserve"> EUI-48 </w:t>
+      </w:r>
+      <w:r>
+        <w:t xml:space="preserve">MAC addresses </w:t>
+      </w:r>
+      <w:r>
+        <w:t xml:space="preserve">which </w:t>
+      </w:r>
+      <w:r>
+        <w:t xml:space="preserve">only use </w:t>
+      </w:r>
+      <w:r>
+        <w:t>6 pairs of hex digits</w:t>
+      </w:r>
+      <w:r>
+        <w:t xml:space="preserve"> whereas </w:t>
+      </w:r>
+      <w:r>
+        <w:t xml:space="preserve">EUI-64 MAC addresses </w:t>
+      </w:r>
+      <w:r>
+        <w:t>use 8</w:t>
+      </w:r>
+      <w:r>
+        <w:t xml:space="preserve"> pairs of hex digits</w:t>
+      </w:r>
+      <w:r>
+        <w:t xml:space="preserve"> followed by “-0b”</w:t>
+      </w:r>
+      <w:r>
+        <w:t>.)</w:t>
+      </w:r>
+      <w:r>
         <w:t xml:space="preserve"> </w:t>
       </w:r>
       <w:r>
+        <w:t>Initially, t</w:t>
+      </w:r>
+      <w:r>
+        <w:t>hese</w:t>
+      </w:r>
+      <w:r>
+        <w:t xml:space="preserve"> </w:t>
+      </w:r>
+      <w:r>
         <w:t xml:space="preserve">EUI-64 </w:t>
       </w:r>
       <w:r>
-        <w:t xml:space="preserve">MAC address of the form </w:t>
-      </w:r>
-      <w:r>
-        <w:t>"00:17:88:01:03:12:12:36-0b"</w:t>
-      </w:r>
-      <w:r>
-        <w:t>. (</w:t>
-      </w:r>
-      <w:r>
-        <w:t xml:space="preserve">MAC addresses are </w:t>
-      </w:r>
-      <w:r>
-        <w:t>commonly</w:t>
-      </w:r>
-      <w:r>
-        <w:t xml:space="preserve"> EUI-48 </w:t>
-      </w:r>
-      <w:r>
-        <w:t xml:space="preserve">MAC addresses </w:t>
-      </w:r>
-      <w:r>
-        <w:t xml:space="preserve">which </w:t>
-      </w:r>
-      <w:r>
-        <w:t xml:space="preserve">only use </w:t>
-      </w:r>
-      <w:r>
-        <w:t>6 pairs of hex digits</w:t>
-      </w:r>
-      <w:r>
-        <w:t xml:space="preserve"> whereas </w:t>
-      </w:r>
-      <w:r>
-        <w:t xml:space="preserve">EUI-64 MAC addresses </w:t>
-      </w:r>
-      <w:r>
-        <w:t>use 8</w:t>
-      </w:r>
-      <w:r>
-        <w:t xml:space="preserve"> pairs of hex digits</w:t>
-      </w:r>
-      <w:r>
-        <w:t xml:space="preserve"> followed by “-0b”</w:t>
-      </w:r>
-      <w:r>
-        <w:t>.)</w:t>
-      </w:r>
-      <w:r>
-        <w:t xml:space="preserve"> </w:t>
-      </w:r>
-      <w:r>
-        <w:t>Initially, t</w:t>
-      </w:r>
-      <w:r>
-        <w:t>hese</w:t>
-      </w:r>
-      <w:r>
-        <w:t xml:space="preserve"> </w:t>
-      </w:r>
-      <w:r>
-        <w:t xml:space="preserve">EUI-64 </w:t>
-      </w:r>
-      <w:r>
         <w:t>MAC addresses</w:t>
       </w:r>
       <w:r>
@@ -815,15 +815,7 @@
     </w:p>
     <w:p>
       <w:r>
-        <w:t xml:space="preserve">As the lamps do not run hot, for convenience, we have added </w:t>
-      </w:r>
-      <w:proofErr w:type="spellStart"/>
-      <w:r>
-        <w:t>Dymo</w:t>
-      </w:r>
-      <w:proofErr w:type="spellEnd"/>
-      <w:r>
-        <w:t xml:space="preserve"> labels to the bottom of each of our 6 lamps with the </w:t>
+        <w:t xml:space="preserve">As the lamps do not run hot, for convenience, we have added Dymo labels to the bottom of each of our 6 lamps with the </w:t>
       </w:r>
       <w:r>
         <w:t>EUI-64</w:t>
@@ -3243,7 +3235,7 @@
     <w:p/>
     <w:p>
       <w:r>
-        <w:object w:dxaOrig="11070" w:dyaOrig="9405">
+        <w:object w:dxaOrig="11070" w:dyaOrig="9405" w14:anchorId="3638993D">
           <v:shapetype id="_x0000_t75" coordsize="21600,21600" o:spt="75" o:preferrelative="t" path="m@4@5l@4@11@9@11@9@5xe" filled="f" stroked="f">
             <v:stroke joinstyle="miter"/>
             <v:formulas>
@@ -3263,10 +3255,10 @@
             <v:path o:extrusionok="f" gradientshapeok="t" o:connecttype="rect"/>
             <o:lock v:ext="edit" aspectratio="t"/>
           </v:shapetype>
-          <v:shape id="_x0000_i1025" type="#_x0000_t75" style="width:454.1pt;height:380.75pt" o:ole="">
+          <v:shape id="_x0000_i1025" type="#_x0000_t75" style="width:454.1pt;height:381.1pt" o:ole="">
             <v:imagedata r:id="rId7" o:title=""/>
           </v:shape>
-          <o:OLEObject Type="Embed" ProgID="Visio.Drawing.15" ShapeID="_x0000_i1025" DrawAspect="Content" ObjectID="_1659883566" r:id="rId8"/>
+          <o:OLEObject Type="Embed" ProgID="Visio.Drawing.15" ShapeID="_x0000_i1025" DrawAspect="Content" ObjectID="_1755764285" r:id="rId8"/>
         </w:object>
       </w:r>
     </w:p>
@@ -3394,7 +3386,6 @@
     </w:p>
     <w:p>
       <w:r>
-        <w:lastRenderedPageBreak/>
         <w:t>On Windows</w:t>
       </w:r>
       <w:r>
@@ -3419,6 +3410,7 @@
         </w:numPr>
       </w:pPr>
       <w:r>
+        <w:lastRenderedPageBreak/>
         <w:t>Start-up</w:t>
       </w:r>
     </w:p>
@@ -3567,15 +3559,7 @@
     </w:p>
     <w:p>
       <w:r>
-        <w:t xml:space="preserve">The </w:t>
-      </w:r>
-      <w:proofErr w:type="spellStart"/>
-      <w:r>
-        <w:t>Debian</w:t>
-      </w:r>
-      <w:proofErr w:type="spellEnd"/>
-      <w:r>
-        <w:t xml:space="preserve"> Linux on the Raspberry Pi, is not really designed as a real-time operating system. To make the runtime perform acceptably well, it has to be set to run at a higher priority using a script called “start”. The runtime code also has to run as root to provide access to the GPIO ports.</w:t>
+        <w:t>The Debian Linux on the Raspberry Pi, is not really designed as a real-time operating system. To make the runtime perform acceptably well, it has to be set to run at a higher priority using a script called “start”. The runtime code also has to run as root to provide access to the GPIO ports.</w:t>
       </w:r>
     </w:p>
     <w:p>
@@ -3694,7 +3678,6 @@
     </w:p>
     <w:p>
       <w:r>
-        <w:lastRenderedPageBreak/>
         <w:t>X-10 message</w:t>
       </w:r>
       <w:r>
@@ -3706,21 +3689,21 @@
     </w:p>
     <w:p>
       <w:r>
-        <w:object w:dxaOrig="13141" w:dyaOrig="8986">
-          <v:shape id="_x0000_i1026" type="#_x0000_t75" style="width:452.75pt;height:309.65pt" o:ole="">
+        <w:object w:dxaOrig="13141" w:dyaOrig="8986" w14:anchorId="345B8BA8">
+          <v:shape id="_x0000_i1026" type="#_x0000_t75" style="width:452.65pt;height:309.6pt" o:ole="">
             <v:imagedata r:id="rId10" o:title=""/>
           </v:shape>
-          <o:OLEObject Type="Embed" ProgID="Visio.Drawing.15" ShapeID="_x0000_i1026" DrawAspect="Content" ObjectID="_1659883567" r:id="rId11"/>
+          <o:OLEObject Type="Embed" ProgID="Visio.Drawing.15" ShapeID="_x0000_i1026" DrawAspect="Content" ObjectID="_1755764286" r:id="rId11"/>
         </w:object>
       </w:r>
     </w:p>
     <w:p>
       <w:r>
-        <w:object w:dxaOrig="13591" w:dyaOrig="10230">
-          <v:shape id="_x0000_i1027" type="#_x0000_t75" style="width:451.45pt;height:339.7pt" o:ole="">
+        <w:object w:dxaOrig="13591" w:dyaOrig="10230" w14:anchorId="37098559">
+          <v:shape id="_x0000_i1027" type="#_x0000_t75" style="width:451.2pt;height:339.85pt" o:ole="">
             <v:imagedata r:id="rId12" o:title=""/>
           </v:shape>
-          <o:OLEObject Type="Embed" ProgID="Visio.Drawing.15" ShapeID="_x0000_i1027" DrawAspect="Content" ObjectID="_1659883568" r:id="rId13"/>
+          <o:OLEObject Type="Embed" ProgID="Visio.Drawing.15" ShapeID="_x0000_i1027" DrawAspect="Content" ObjectID="_1755764287" r:id="rId13"/>
         </w:object>
       </w:r>
     </w:p>
@@ -3733,6 +3716,7 @@
         </w:numPr>
       </w:pPr>
       <w:r>
+        <w:lastRenderedPageBreak/>
         <w:t>Automatic start after Reboot</w:t>
       </w:r>
     </w:p>
@@ -3842,225 +3826,134 @@
     </w:p>
     <w:p>
       <w:r>
+        <w:t>‘a’: Advance the clock to the next timer firing.</w:t>
+      </w:r>
+    </w:p>
+    <w:p>
+      <w:r>
+        <w:t>‘b’: Set the active house code to ‘B’.</w:t>
+      </w:r>
+    </w:p>
+    <w:p>
+      <w:r>
+        <w:t>‘c’: Set the active house code to ‘C’.</w:t>
+      </w:r>
+    </w:p>
+    <w:p>
+      <w:r>
+        <w:t>‘d’: Print the current states of all declared devices.</w:t>
+      </w:r>
+    </w:p>
+    <w:p>
+      <w:r>
+        <w:t>‘f’: Send</w:t>
+      </w:r>
+      <w:r>
+        <w:t xml:space="preserve"> an off message with the current house code and device number</w:t>
+      </w:r>
+      <w:r>
+        <w:t>.</w:t>
+      </w:r>
+    </w:p>
+    <w:p>
+      <w:r>
+        <w:t>‘g’: Send an All units off with the current house code.</w:t>
+      </w:r>
+    </w:p>
+    <w:p>
+      <w:r>
+        <w:t>‘h’: Advance the internal clock by 1 hour.</w:t>
+      </w:r>
+    </w:p>
+    <w:p>
+      <w:r>
+        <w:t>‘l’: P</w:t>
+      </w:r>
+      <w:r>
+        <w:t xml:space="preserve">rint the current states of </w:t>
+      </w:r>
+      <w:proofErr w:type="gramStart"/>
+      <w:r>
+        <w:t>all of</w:t>
+      </w:r>
+      <w:proofErr w:type="gramEnd"/>
+      <w:r>
+        <w:t xml:space="preserve"> the timers.</w:t>
+      </w:r>
+    </w:p>
+    <w:p>
+      <w:r>
+        <w:t>‘m’: Advance the internal clock by 1 minute.</w:t>
+      </w:r>
+    </w:p>
+    <w:p>
+      <w:r>
+        <w:t>‘n’: Set an on message with the current house code and device number</w:t>
+      </w:r>
+      <w:r>
+        <w:t>.</w:t>
+      </w:r>
+    </w:p>
+    <w:p>
+      <w:r>
         <w:t>‘</w:t>
       </w:r>
+      <w:r>
+        <w:t>o</w:t>
+      </w:r>
+      <w:r>
+        <w:t xml:space="preserve">’: Set an </w:t>
+      </w:r>
+      <w:r>
+        <w:t xml:space="preserve">all lights </w:t>
+      </w:r>
+      <w:r>
+        <w:t>on message with the current house code.</w:t>
+      </w:r>
+    </w:p>
+    <w:p>
+      <w:r>
+        <w:t>‘p’: Set the active house code to ‘P’.</w:t>
+      </w:r>
+    </w:p>
+    <w:p>
+      <w:r>
+        <w:t>‘q’: Quit the program. Stops threads and prints “Goodbye cruel world”.</w:t>
+      </w:r>
+    </w:p>
+    <w:p>
+      <w:r>
+        <w:t xml:space="preserve"> </w:t>
+      </w:r>
+      <w:r>
+        <w:t>‘r’: Send messages to refresh all devices to their wanted states.</w:t>
+      </w:r>
+    </w:p>
+    <w:p>
+      <w:r>
+        <w:t>‘s’: Resynch the X-10 clock to the host Raspberry Pi’s clock.</w:t>
+      </w:r>
+    </w:p>
+    <w:p>
+      <w:r>
+        <w:t>‘t’: Print the time from the X-10 internal clock.</w:t>
+      </w:r>
+    </w:p>
+    <w:p>
+      <w:r>
+        <w:t>‘v’: P</w:t>
+      </w:r>
+      <w:r>
+        <w:t>rint the current values of all the variables.</w:t>
+      </w:r>
+    </w:p>
+    <w:p>
+      <w:r>
+        <w:t>‘0’</w:t>
+      </w:r>
       <w:proofErr w:type="gramStart"/>
       <w:r>
-        <w:t>a</w:t>
-      </w:r>
-      <w:proofErr w:type="gramEnd"/>
-      <w:r>
-        <w:t>’: Advance the clock to the next timer firing.</w:t>
-      </w:r>
-    </w:p>
-    <w:p>
-      <w:r>
-        <w:t>‘</w:t>
-      </w:r>
-      <w:proofErr w:type="gramStart"/>
-      <w:r>
-        <w:t>b</w:t>
-      </w:r>
-      <w:proofErr w:type="gramEnd"/>
-      <w:r>
-        <w:t>’: Set the active house code to ‘B’.</w:t>
-      </w:r>
-    </w:p>
-    <w:p>
-      <w:r>
-        <w:t>‘</w:t>
-      </w:r>
-      <w:proofErr w:type="gramStart"/>
-      <w:r>
-        <w:t>c</w:t>
-      </w:r>
-      <w:proofErr w:type="gramEnd"/>
-      <w:r>
-        <w:t>’: Set the active house code to ‘C’.</w:t>
-      </w:r>
-    </w:p>
-    <w:p>
-      <w:r>
-        <w:t>‘</w:t>
-      </w:r>
-      <w:proofErr w:type="gramStart"/>
-      <w:r>
-        <w:t>d</w:t>
-      </w:r>
-      <w:proofErr w:type="gramEnd"/>
-      <w:r>
-        <w:t>’: Print the current states of all declared devices.</w:t>
-      </w:r>
-    </w:p>
-    <w:p>
-      <w:r>
-        <w:t>‘</w:t>
-      </w:r>
-      <w:proofErr w:type="gramStart"/>
-      <w:r>
-        <w:t>f</w:t>
-      </w:r>
-      <w:proofErr w:type="gramEnd"/>
-      <w:r>
-        <w:t>’: Send</w:t>
-      </w:r>
-      <w:r>
-        <w:t xml:space="preserve"> an off message with the current house code and device number</w:t>
-      </w:r>
-      <w:r>
-        <w:t>.</w:t>
-      </w:r>
-    </w:p>
-    <w:p>
-      <w:r>
-        <w:lastRenderedPageBreak/>
-        <w:t>‘</w:t>
-      </w:r>
-      <w:proofErr w:type="gramStart"/>
-      <w:r>
-        <w:t>h</w:t>
-      </w:r>
-      <w:proofErr w:type="gramEnd"/>
-      <w:r>
-        <w:t>’: Advance the internal clock by 1 hour.</w:t>
-      </w:r>
-    </w:p>
-    <w:p>
-      <w:r>
-        <w:t>‘</w:t>
-      </w:r>
-      <w:proofErr w:type="gramStart"/>
-      <w:r>
-        <w:t>l</w:t>
-      </w:r>
-      <w:proofErr w:type="gramEnd"/>
-      <w:r>
-        <w:t>’: P</w:t>
-      </w:r>
-      <w:r>
-        <w:t>rint the current states of all of the timers.</w:t>
-      </w:r>
-    </w:p>
-    <w:p>
-      <w:r>
-        <w:t>‘</w:t>
-      </w:r>
-      <w:proofErr w:type="gramStart"/>
-      <w:r>
-        <w:t>m</w:t>
-      </w:r>
-      <w:proofErr w:type="gramEnd"/>
-      <w:r>
-        <w:t>’: Advance the internal clock by 1 minute.</w:t>
-      </w:r>
-    </w:p>
-    <w:p>
-      <w:r>
-        <w:t>‘</w:t>
-      </w:r>
-      <w:proofErr w:type="gramStart"/>
-      <w:r>
-        <w:t>n</w:t>
-      </w:r>
-      <w:proofErr w:type="gramEnd"/>
-      <w:r>
-        <w:t>’: Set an on message with the current house code and device number</w:t>
-      </w:r>
-      <w:r>
-        <w:t>.</w:t>
-      </w:r>
-    </w:p>
-    <w:p>
-      <w:r>
-        <w:t>‘</w:t>
-      </w:r>
-      <w:proofErr w:type="gramStart"/>
-      <w:r>
-        <w:t>p</w:t>
-      </w:r>
-      <w:proofErr w:type="gramEnd"/>
-      <w:r>
-        <w:t>’: Set the active house code to ‘P’.</w:t>
-      </w:r>
-    </w:p>
-    <w:p>
-      <w:r>
-        <w:t>‘</w:t>
-      </w:r>
-      <w:proofErr w:type="gramStart"/>
-      <w:r>
-        <w:t>q</w:t>
-      </w:r>
-      <w:proofErr w:type="gramEnd"/>
-      <w:r>
-        <w:t>’: Quit the program. Stops threads and prints “Goodbye cruel world”.</w:t>
-      </w:r>
-    </w:p>
-    <w:p>
-      <w:r>
-        <w:t xml:space="preserve"> </w:t>
-      </w:r>
-      <w:r>
-        <w:t>‘</w:t>
-      </w:r>
-      <w:proofErr w:type="gramStart"/>
-      <w:r>
-        <w:t>r</w:t>
-      </w:r>
-      <w:proofErr w:type="gramEnd"/>
-      <w:r>
-        <w:t>’: Send messages to refresh all devices to their wanted states.</w:t>
-      </w:r>
-    </w:p>
-    <w:p>
-      <w:r>
-        <w:t>‘</w:t>
-      </w:r>
-      <w:proofErr w:type="gramStart"/>
-      <w:r>
-        <w:t>s</w:t>
-      </w:r>
-      <w:proofErr w:type="gramEnd"/>
-      <w:r>
-        <w:t>’: Resynch the X-10 clock to the host Raspberry Pi’s clock.</w:t>
-      </w:r>
-    </w:p>
-    <w:p>
-      <w:r>
-        <w:t>‘</w:t>
-      </w:r>
-      <w:proofErr w:type="gramStart"/>
-      <w:r>
-        <w:t>t</w:t>
-      </w:r>
-      <w:proofErr w:type="gramEnd"/>
-      <w:r>
-        <w:t>’: Print the time from the X-10 internal clock.</w:t>
-      </w:r>
-    </w:p>
-    <w:p>
-      <w:r>
-        <w:t xml:space="preserve"> </w:t>
-      </w:r>
-      <w:r>
-        <w:t>‘</w:t>
-      </w:r>
-      <w:proofErr w:type="gramStart"/>
-      <w:r>
-        <w:t>v</w:t>
-      </w:r>
-      <w:proofErr w:type="gramEnd"/>
-      <w:r>
-        <w:t>’: P</w:t>
-      </w:r>
-      <w:r>
-        <w:t>rint the current values of all the variables.</w:t>
-      </w:r>
-    </w:p>
-    <w:p>
-      <w:proofErr w:type="gramStart"/>
-      <w:r>
-        <w:t>‘0’ ..</w:t>
+        <w:t xml:space="preserve"> ..</w:t>
       </w:r>
       <w:proofErr w:type="gramEnd"/>
       <w:r>
@@ -4081,6 +3974,7 @@
         </w:numPr>
       </w:pPr>
       <w:r>
+        <w:lastRenderedPageBreak/>
         <w:t>Thread Structure</w:t>
       </w:r>
     </w:p>
@@ -4351,7 +4245,6 @@
         </w:numPr>
       </w:pPr>
       <w:r>
-        <w:lastRenderedPageBreak/>
         <w:t xml:space="preserve">Check for any </w:t>
       </w:r>
       <w:r>
@@ -4473,6 +4366,7 @@
     </w:p>
     <w:p>
       <w:r>
+        <w:lastRenderedPageBreak/>
         <w:t>Currently only BST and GMT are supported.</w:t>
       </w:r>
     </w:p>
@@ -4492,13 +4386,8 @@
       <w:r>
         <w:t xml:space="preserve">Messages sent to the X-10 devices are sent serially as high frequency </w:t>
       </w:r>
-      <w:proofErr w:type="gramStart"/>
-      <w:r>
-        <w:t>120kHz</w:t>
-      </w:r>
-      <w:proofErr w:type="gramEnd"/>
-      <w:r>
-        <w:t xml:space="preserve"> </w:t>
+      <w:r>
+        <w:t xml:space="preserve">120kHz </w:t>
       </w:r>
       <w:r>
         <w:t xml:space="preserve">tones over the mains. Tones are only sent when the mains voltage crosses zero volts </w:t>
@@ -4718,7 +4607,6 @@
     </w:p>
     <w:p>
       <w:r>
-        <w:lastRenderedPageBreak/>
         <w:t>Whilst the messages are being sent,</w:t>
       </w:r>
       <w:r>
@@ -4825,6 +4713,7 @@
         </w:numPr>
       </w:pPr>
       <w:r>
+        <w:lastRenderedPageBreak/>
         <w:t>Interface</w:t>
       </w:r>
     </w:p>
@@ -4835,7 +4724,7 @@
           <w:lang w:eastAsia="en-GB"/>
         </w:rPr>
         <w:drawing>
-          <wp:anchor distT="0" distB="0" distL="114300" distR="114300" simplePos="0" relativeHeight="251658240" behindDoc="1" locked="0" layoutInCell="1" allowOverlap="1">
+          <wp:anchor distT="0" distB="0" distL="114300" distR="114300" simplePos="0" relativeHeight="251658240" behindDoc="1" locked="0" layoutInCell="1" allowOverlap="1" wp14:anchorId="034D6E98" wp14:editId="4C9866BB">
             <wp:simplePos x="0" y="0"/>
             <wp:positionH relativeFrom="column">
               <wp:posOffset>2539365</wp:posOffset>
@@ -4911,7 +4800,7 @@
           <w:lang w:eastAsia="en-GB"/>
         </w:rPr>
         <w:drawing>
-          <wp:anchor distT="0" distB="0" distL="114300" distR="114300" simplePos="0" relativeHeight="251659264" behindDoc="1" locked="0" layoutInCell="1" allowOverlap="1">
+          <wp:anchor distT="0" distB="0" distL="114300" distR="114300" simplePos="0" relativeHeight="251659264" behindDoc="1" locked="0" layoutInCell="1" allowOverlap="1" wp14:anchorId="0DA9DF8B" wp14:editId="0AF5F776">
             <wp:simplePos x="0" y="0"/>
             <wp:positionH relativeFrom="column">
               <wp:posOffset>-310515</wp:posOffset>
@@ -5093,13 +4982,8 @@
       <w:r>
         <w:t xml:space="preserve">Send </w:t>
       </w:r>
-      <w:proofErr w:type="gramStart"/>
-      <w:r>
-        <w:t>120kHz</w:t>
-      </w:r>
-      <w:proofErr w:type="gramEnd"/>
-      <w:r>
-        <w:t xml:space="preserve"> </w:t>
+      <w:r>
+        <w:t xml:space="preserve">120kHz </w:t>
       </w:r>
       <w:r>
         <w:t>Tone over the mains via opto-isolator.</w:t>
@@ -5116,7 +5000,7 @@
         </w:rPr>
         <w:lastRenderedPageBreak/>
         <w:drawing>
-          <wp:inline distT="0" distB="0" distL="0" distR="0" wp14:anchorId="13839653" wp14:editId="30F80D09">
+          <wp:inline distT="0" distB="0" distL="0" distR="0" wp14:anchorId="74B54C67" wp14:editId="6A41065F">
             <wp:extent cx="5731510" cy="6043295"/>
             <wp:effectExtent l="0" t="0" r="2540" b="0"/>
             <wp:docPr id="1" name="Picture 1"/>
@@ -5170,7 +5054,7 @@
           <w:lang w:eastAsia="en-GB"/>
         </w:rPr>
         <w:drawing>
-          <wp:inline distT="0" distB="0" distL="0" distR="0">
+          <wp:inline distT="0" distB="0" distL="0" distR="0" wp14:anchorId="5B9E6D8F" wp14:editId="67DDFB3C">
             <wp:extent cx="2334031" cy="4070985"/>
             <wp:effectExtent l="7620" t="0" r="0" b="0"/>
             <wp:docPr id="4" name="Picture 4" descr="Marmitek X10 Two-way PLC Interface XM10"/>
@@ -5230,7 +5114,7 @@
         </w:rPr>
         <w:lastRenderedPageBreak/>
         <w:drawing>
-          <wp:inline distT="0" distB="0" distL="0" distR="0">
+          <wp:inline distT="0" distB="0" distL="0" distR="0" wp14:anchorId="49FC2967" wp14:editId="69CD30E1">
             <wp:extent cx="5715000" cy="4676775"/>
             <wp:effectExtent l="0" t="0" r="0" b="9525"/>
             <wp:docPr id="5" name="Picture 5" descr="https://www.bigmessowires.com/wp-content/uploads/2018/05/Raspberry-GPIO.jpg"/>
@@ -5289,7 +5173,7 @@
           <w:lang w:eastAsia="en-GB"/>
         </w:rPr>
         <w:drawing>
-          <wp:inline distT="0" distB="0" distL="0" distR="0">
+          <wp:inline distT="0" distB="0" distL="0" distR="0" wp14:anchorId="7FD9071E" wp14:editId="43F312DE">
             <wp:extent cx="5250815" cy="2249805"/>
             <wp:effectExtent l="0" t="0" r="6985" b="0"/>
             <wp:docPr id="6" name="Picture 6"/>
@@ -5535,19 +5419,19 @@
         </w:numPr>
       </w:pPr>
       <w:r>
-        <w:t>If there are no compilation errors, type “</w:t>
+        <w:t xml:space="preserve">If there are no compilation errors, type </w:t>
       </w:r>
       <w:proofErr w:type="gramStart"/>
       <w:r>
-        <w:t>./</w:t>
+        <w:t>“./</w:t>
       </w:r>
       <w:proofErr w:type="gramEnd"/>
       <w:r>
-        <w:t>start” to start an instance of the runtime at a high priority. (The “</w:t>
+        <w:t xml:space="preserve">start” to start an instance of the runtime at a high priority. (The </w:t>
       </w:r>
       <w:proofErr w:type="gramStart"/>
       <w:r>
-        <w:t>./</w:t>
+        <w:t>“./</w:t>
       </w:r>
       <w:proofErr w:type="gramEnd"/>
       <w:r>
@@ -6417,18 +6301,7 @@
           <w:sz w:val="20"/>
           <w:szCs w:val="20"/>
         </w:rPr>
-        <w:t>ItsLig</w:t>
-      </w:r>
-      <w:bookmarkStart w:id="0" w:name="_GoBack"/>
-      <w:bookmarkEnd w:id="0"/>
-      <w:r>
-        <w:rPr>
-          <w:rFonts w:ascii="Arial" w:hAnsi="Arial" w:cs="Arial"/>
-          <w:color w:val="1F3864" w:themeColor="accent5" w:themeShade="80"/>
-          <w:sz w:val="20"/>
-          <w:szCs w:val="20"/>
-        </w:rPr>
-        <w:t>ht</w:t>
+        <w:t>ItsLight</w:t>
       </w:r>
       <w:proofErr w:type="spellEnd"/>
       <w:r>
@@ -6478,7 +6351,7 @@
           <w:sz w:val="20"/>
           <w:szCs w:val="20"/>
         </w:rPr>
-        <w:t xml:space="preserve">    </w:t>
+        <w:t xml:space="preserve">    darkness = </w:t>
       </w:r>
       <w:proofErr w:type="gramStart"/>
       <w:r>
@@ -6488,18 +6361,9 @@
           <w:sz w:val="20"/>
           <w:szCs w:val="20"/>
         </w:rPr>
-        <w:t>darkness</w:t>
+        <w:t>Light;</w:t>
       </w:r>
       <w:proofErr w:type="gramEnd"/>
-      <w:r>
-        <w:rPr>
-          <w:rFonts w:ascii="Arial" w:hAnsi="Arial" w:cs="Arial"/>
-          <w:color w:val="1F3864" w:themeColor="accent5" w:themeShade="80"/>
-          <w:sz w:val="20"/>
-          <w:szCs w:val="20"/>
-        </w:rPr>
-        <w:t xml:space="preserve"> = Light;</w:t>
-      </w:r>
     </w:p>
     <w:p>
       <w:pPr>
@@ -6645,7 +6509,7 @@
           <w:sz w:val="20"/>
           <w:szCs w:val="20"/>
         </w:rPr>
-        <w:t xml:space="preserve">    </w:t>
+        <w:t xml:space="preserve">    darkness = </w:t>
       </w:r>
       <w:proofErr w:type="gramStart"/>
       <w:r>
@@ -6655,18 +6519,9 @@
           <w:sz w:val="20"/>
           <w:szCs w:val="20"/>
         </w:rPr>
-        <w:t>darkness</w:t>
+        <w:t>Dark;</w:t>
       </w:r>
       <w:proofErr w:type="gramEnd"/>
-      <w:r>
-        <w:rPr>
-          <w:rFonts w:ascii="Arial" w:hAnsi="Arial" w:cs="Arial"/>
-          <w:color w:val="1F3864" w:themeColor="accent5" w:themeShade="80"/>
-          <w:sz w:val="20"/>
-          <w:szCs w:val="20"/>
-        </w:rPr>
-        <w:t xml:space="preserve"> = Dark;</w:t>
-      </w:r>
     </w:p>
     <w:p>
       <w:pPr>
@@ -6763,7 +6618,9 @@
           <w:szCs w:val="20"/>
         </w:rPr>
         <w:tab/>
-      </w:r>
+        <w:t xml:space="preserve">darkness = </w:t>
+      </w:r>
+      <w:proofErr w:type="spellStart"/>
       <w:proofErr w:type="gramStart"/>
       <w:r>
         <w:rPr>
@@ -6772,38 +6629,19 @@
           <w:sz w:val="20"/>
           <w:szCs w:val="20"/>
         </w:rPr>
-        <w:t>darkness</w:t>
+        <w:t>NearlyDark</w:t>
+      </w:r>
+      <w:proofErr w:type="spellEnd"/>
+      <w:r>
+        <w:rPr>
+          <w:rFonts w:ascii="Arial" w:hAnsi="Arial" w:cs="Arial"/>
+          <w:color w:val="1F3864" w:themeColor="accent5" w:themeShade="80"/>
+          <w:sz w:val="20"/>
+          <w:szCs w:val="20"/>
+        </w:rPr>
+        <w:t>;</w:t>
       </w:r>
       <w:proofErr w:type="gramEnd"/>
-      <w:r>
-        <w:rPr>
-          <w:rFonts w:ascii="Arial" w:hAnsi="Arial" w:cs="Arial"/>
-          <w:color w:val="1F3864" w:themeColor="accent5" w:themeShade="80"/>
-          <w:sz w:val="20"/>
-          <w:szCs w:val="20"/>
-        </w:rPr>
-        <w:t xml:space="preserve"> = </w:t>
-      </w:r>
-      <w:proofErr w:type="spellStart"/>
-      <w:r>
-        <w:rPr>
-          <w:rFonts w:ascii="Arial" w:hAnsi="Arial" w:cs="Arial"/>
-          <w:color w:val="1F3864" w:themeColor="accent5" w:themeShade="80"/>
-          <w:sz w:val="20"/>
-          <w:szCs w:val="20"/>
-        </w:rPr>
-        <w:t>NearlyDark</w:t>
-      </w:r>
-      <w:proofErr w:type="spellEnd"/>
-      <w:r>
-        <w:rPr>
-          <w:rFonts w:ascii="Arial" w:hAnsi="Arial" w:cs="Arial"/>
-          <w:color w:val="1F3864" w:themeColor="accent5" w:themeShade="80"/>
-          <w:sz w:val="20"/>
-          <w:szCs w:val="20"/>
-        </w:rPr>
-        <w:t>;</w:t>
-      </w:r>
     </w:p>
     <w:p>
       <w:pPr>
@@ -8960,15 +8798,6 @@
         <w:t xml:space="preserve"> ONPROCEDURE </w:t>
       </w:r>
       <w:proofErr w:type="spellStart"/>
-      <w:r>
-        <w:rPr>
-          <w:rFonts w:ascii="Arial" w:hAnsi="Arial" w:cs="Arial"/>
-          <w:color w:val="1F3864" w:themeColor="accent5" w:themeShade="80"/>
-          <w:sz w:val="20"/>
-          <w:szCs w:val="20"/>
-        </w:rPr>
-        <w:t>DoNothing</w:t>
-      </w:r>
       <w:proofErr w:type="gramStart"/>
       <w:r>
         <w:rPr>
@@ -8977,7 +8806,7 @@
           <w:sz w:val="20"/>
           <w:szCs w:val="20"/>
         </w:rPr>
-        <w:t>;</w:t>
+        <w:t>DoNothing;</w:t>
       </w:r>
       <w:r>
         <w:t>Devices</w:t>
@@ -11079,6 +10908,26 @@
         <w:tab/>
       </w:r>
       <w:proofErr w:type="spellStart"/>
+      <w:r>
+        <w:rPr>
+          <w:rFonts w:ascii="Arial" w:hAnsi="Arial" w:cs="Arial"/>
+          <w:color w:val="1F3864" w:themeColor="accent5" w:themeShade="80"/>
+          <w:sz w:val="20"/>
+          <w:szCs w:val="20"/>
+        </w:rPr>
+        <w:t>whatTime</w:t>
+      </w:r>
+      <w:proofErr w:type="spellEnd"/>
+      <w:r>
+        <w:rPr>
+          <w:rFonts w:ascii="Arial" w:hAnsi="Arial" w:cs="Arial"/>
+          <w:color w:val="1F3864" w:themeColor="accent5" w:themeShade="80"/>
+          <w:sz w:val="20"/>
+          <w:szCs w:val="20"/>
+        </w:rPr>
+        <w:t xml:space="preserve"> = </w:t>
+      </w:r>
+      <w:proofErr w:type="spellStart"/>
       <w:proofErr w:type="gramStart"/>
       <w:r>
         <w:rPr>
@@ -11087,120 +10936,100 @@
           <w:sz w:val="20"/>
           <w:szCs w:val="20"/>
         </w:rPr>
+        <w:t>EncourageToBed</w:t>
+      </w:r>
+      <w:proofErr w:type="spellEnd"/>
+      <w:r>
+        <w:rPr>
+          <w:rFonts w:ascii="Arial" w:hAnsi="Arial" w:cs="Arial"/>
+          <w:color w:val="1F3864" w:themeColor="accent5" w:themeShade="80"/>
+          <w:sz w:val="20"/>
+          <w:szCs w:val="20"/>
+        </w:rPr>
+        <w:t>;</w:t>
+      </w:r>
+      <w:proofErr w:type="gramEnd"/>
+    </w:p>
+    <w:p>
+      <w:pPr>
+        <w:pStyle w:val="ListParagraph"/>
+        <w:ind w:left="360"/>
+        <w:rPr>
+          <w:rFonts w:ascii="Arial" w:hAnsi="Arial" w:cs="Arial"/>
+          <w:color w:val="1F3864" w:themeColor="accent5" w:themeShade="80"/>
+          <w:sz w:val="20"/>
+          <w:szCs w:val="20"/>
+        </w:rPr>
+      </w:pPr>
+      <w:r>
+        <w:rPr>
+          <w:rFonts w:ascii="Arial" w:hAnsi="Arial" w:cs="Arial"/>
+          <w:color w:val="1F3864" w:themeColor="accent5" w:themeShade="80"/>
+          <w:sz w:val="20"/>
+          <w:szCs w:val="20"/>
+        </w:rPr>
+        <w:tab/>
+      </w:r>
+      <w:r>
+        <w:rPr>
+          <w:rFonts w:ascii="Arial" w:hAnsi="Arial" w:cs="Arial"/>
+          <w:color w:val="1F3864" w:themeColor="accent5" w:themeShade="80"/>
+          <w:sz w:val="20"/>
+          <w:szCs w:val="20"/>
+        </w:rPr>
+        <w:tab/>
+      </w:r>
+      <w:r>
+        <w:rPr>
+          <w:rFonts w:ascii="Arial" w:hAnsi="Arial" w:cs="Arial"/>
+          <w:color w:val="1F3864" w:themeColor="accent5" w:themeShade="80"/>
+          <w:sz w:val="20"/>
+          <w:szCs w:val="20"/>
+        </w:rPr>
+        <w:tab/>
+      </w:r>
+      <w:proofErr w:type="spellStart"/>
+      <w:r>
+        <w:rPr>
+          <w:rFonts w:ascii="Arial" w:hAnsi="Arial" w:cs="Arial"/>
+          <w:color w:val="1F3864" w:themeColor="accent5" w:themeShade="80"/>
+          <w:sz w:val="20"/>
+          <w:szCs w:val="20"/>
+        </w:rPr>
         <w:t>whatTime</w:t>
       </w:r>
       <w:proofErr w:type="spellEnd"/>
+      <w:r>
+        <w:rPr>
+          <w:rFonts w:ascii="Arial" w:hAnsi="Arial" w:cs="Arial"/>
+          <w:color w:val="1F3864" w:themeColor="accent5" w:themeShade="80"/>
+          <w:sz w:val="20"/>
+          <w:szCs w:val="20"/>
+        </w:rPr>
+        <w:t xml:space="preserve"> = </w:t>
+      </w:r>
+      <w:proofErr w:type="spellStart"/>
+      <w:proofErr w:type="gramStart"/>
+      <w:r>
+        <w:rPr>
+          <w:rFonts w:ascii="Arial" w:hAnsi="Arial" w:cs="Arial"/>
+          <w:color w:val="1F3864" w:themeColor="accent5" w:themeShade="80"/>
+          <w:sz w:val="20"/>
+          <w:szCs w:val="20"/>
+        </w:rPr>
+        <w:t>SleepTime</w:t>
+      </w:r>
+      <w:proofErr w:type="spellEnd"/>
+      <w:r>
+        <w:rPr>
+          <w:rFonts w:ascii="Arial" w:hAnsi="Arial" w:cs="Arial"/>
+          <w:color w:val="1F3864" w:themeColor="accent5" w:themeShade="80"/>
+          <w:sz w:val="20"/>
+          <w:szCs w:val="20"/>
+        </w:rPr>
+        <w:t>;</w:t>
+      </w:r>
       <w:proofErr w:type="gramEnd"/>
-      <w:r>
-        <w:rPr>
-          <w:rFonts w:ascii="Arial" w:hAnsi="Arial" w:cs="Arial"/>
-          <w:color w:val="1F3864" w:themeColor="accent5" w:themeShade="80"/>
-          <w:sz w:val="20"/>
-          <w:szCs w:val="20"/>
-        </w:rPr>
-        <w:t xml:space="preserve"> = </w:t>
-      </w:r>
-      <w:proofErr w:type="spellStart"/>
-      <w:r>
-        <w:rPr>
-          <w:rFonts w:ascii="Arial" w:hAnsi="Arial" w:cs="Arial"/>
-          <w:color w:val="1F3864" w:themeColor="accent5" w:themeShade="80"/>
-          <w:sz w:val="20"/>
-          <w:szCs w:val="20"/>
-        </w:rPr>
-        <w:t>EncourageToBed</w:t>
-      </w:r>
-      <w:proofErr w:type="spellEnd"/>
-      <w:r>
-        <w:rPr>
-          <w:rFonts w:ascii="Arial" w:hAnsi="Arial" w:cs="Arial"/>
-          <w:color w:val="1F3864" w:themeColor="accent5" w:themeShade="80"/>
-          <w:sz w:val="20"/>
-          <w:szCs w:val="20"/>
-        </w:rPr>
-        <w:t>;</w:t>
-      </w:r>
-    </w:p>
-    <w:p>
-      <w:pPr>
-        <w:pStyle w:val="ListParagraph"/>
-        <w:ind w:left="360"/>
-        <w:rPr>
-          <w:rFonts w:ascii="Arial" w:hAnsi="Arial" w:cs="Arial"/>
-          <w:color w:val="1F3864" w:themeColor="accent5" w:themeShade="80"/>
-          <w:sz w:val="20"/>
-          <w:szCs w:val="20"/>
-        </w:rPr>
-      </w:pPr>
-      <w:r>
-        <w:rPr>
-          <w:rFonts w:ascii="Arial" w:hAnsi="Arial" w:cs="Arial"/>
-          <w:color w:val="1F3864" w:themeColor="accent5" w:themeShade="80"/>
-          <w:sz w:val="20"/>
-          <w:szCs w:val="20"/>
-        </w:rPr>
-        <w:tab/>
-      </w:r>
-      <w:r>
-        <w:rPr>
-          <w:rFonts w:ascii="Arial" w:hAnsi="Arial" w:cs="Arial"/>
-          <w:color w:val="1F3864" w:themeColor="accent5" w:themeShade="80"/>
-          <w:sz w:val="20"/>
-          <w:szCs w:val="20"/>
-        </w:rPr>
-        <w:tab/>
-      </w:r>
-      <w:r>
-        <w:rPr>
-          <w:rFonts w:ascii="Arial" w:hAnsi="Arial" w:cs="Arial"/>
-          <w:color w:val="1F3864" w:themeColor="accent5" w:themeShade="80"/>
-          <w:sz w:val="20"/>
-          <w:szCs w:val="20"/>
-        </w:rPr>
-        <w:tab/>
-      </w:r>
-      <w:proofErr w:type="spellStart"/>
-      <w:proofErr w:type="gramStart"/>
-      <w:r>
-        <w:rPr>
-          <w:rFonts w:ascii="Arial" w:hAnsi="Arial" w:cs="Arial"/>
-          <w:color w:val="1F3864" w:themeColor="accent5" w:themeShade="80"/>
-          <w:sz w:val="20"/>
-          <w:szCs w:val="20"/>
-        </w:rPr>
-        <w:t>whatTime</w:t>
-      </w:r>
-      <w:proofErr w:type="spellEnd"/>
-      <w:proofErr w:type="gramEnd"/>
-      <w:r>
-        <w:rPr>
-          <w:rFonts w:ascii="Arial" w:hAnsi="Arial" w:cs="Arial"/>
-          <w:color w:val="1F3864" w:themeColor="accent5" w:themeShade="80"/>
-          <w:sz w:val="20"/>
-          <w:szCs w:val="20"/>
-        </w:rPr>
-        <w:t xml:space="preserve"> = </w:t>
-      </w:r>
-      <w:proofErr w:type="spellStart"/>
-      <w:r>
-        <w:rPr>
-          <w:rFonts w:ascii="Arial" w:hAnsi="Arial" w:cs="Arial"/>
-          <w:color w:val="1F3864" w:themeColor="accent5" w:themeShade="80"/>
-          <w:sz w:val="20"/>
-          <w:szCs w:val="20"/>
-        </w:rPr>
-        <w:t>SleepTime</w:t>
-      </w:r>
-      <w:proofErr w:type="spellEnd"/>
-      <w:r>
-        <w:rPr>
-          <w:rFonts w:ascii="Arial" w:hAnsi="Arial" w:cs="Arial"/>
-          <w:color w:val="1F3864" w:themeColor="accent5" w:themeShade="80"/>
-          <w:sz w:val="20"/>
-          <w:szCs w:val="20"/>
-        </w:rPr>
-        <w:t>;</w:t>
-      </w:r>
     </w:p>
     <w:p>
       <w:pPr>
@@ -11391,7 +11220,9 @@
           <w:szCs w:val="20"/>
         </w:rPr>
         <w:tab/>
-      </w:r>
+        <w:t xml:space="preserve">person = </w:t>
+      </w:r>
+      <w:proofErr w:type="spellStart"/>
       <w:proofErr w:type="gramStart"/>
       <w:r>
         <w:rPr>
@@ -11400,38 +11231,19 @@
           <w:sz w:val="20"/>
           <w:szCs w:val="20"/>
         </w:rPr>
-        <w:t>person</w:t>
+        <w:t>PersonSomeoneIn</w:t>
+      </w:r>
+      <w:proofErr w:type="spellEnd"/>
+      <w:r>
+        <w:rPr>
+          <w:rFonts w:ascii="Arial" w:hAnsi="Arial" w:cs="Arial"/>
+          <w:color w:val="1F3864" w:themeColor="accent5" w:themeShade="80"/>
+          <w:sz w:val="20"/>
+          <w:szCs w:val="20"/>
+        </w:rPr>
+        <w:t>;</w:t>
       </w:r>
       <w:proofErr w:type="gramEnd"/>
-      <w:r>
-        <w:rPr>
-          <w:rFonts w:ascii="Arial" w:hAnsi="Arial" w:cs="Arial"/>
-          <w:color w:val="1F3864" w:themeColor="accent5" w:themeShade="80"/>
-          <w:sz w:val="20"/>
-          <w:szCs w:val="20"/>
-        </w:rPr>
-        <w:t xml:space="preserve"> = </w:t>
-      </w:r>
-      <w:proofErr w:type="spellStart"/>
-      <w:r>
-        <w:rPr>
-          <w:rFonts w:ascii="Arial" w:hAnsi="Arial" w:cs="Arial"/>
-          <w:color w:val="1F3864" w:themeColor="accent5" w:themeShade="80"/>
-          <w:sz w:val="20"/>
-          <w:szCs w:val="20"/>
-        </w:rPr>
-        <w:t>PersonSomeoneIn</w:t>
-      </w:r>
-      <w:proofErr w:type="spellEnd"/>
-      <w:r>
-        <w:rPr>
-          <w:rFonts w:ascii="Arial" w:hAnsi="Arial" w:cs="Arial"/>
-          <w:color w:val="1F3864" w:themeColor="accent5" w:themeShade="80"/>
-          <w:sz w:val="20"/>
-          <w:szCs w:val="20"/>
-        </w:rPr>
-        <w:t>;</w:t>
-      </w:r>
     </w:p>
     <w:p>
       <w:pPr>
@@ -12678,6 +12490,25 @@
         <w:tab/>
       </w:r>
       <w:proofErr w:type="spellStart"/>
+      <w:r>
+        <w:rPr>
+          <w:rFonts w:ascii="Arial" w:hAnsi="Arial" w:cs="Arial"/>
+          <w:color w:val="1F3864" w:themeColor="accent5" w:themeShade="80"/>
+          <w:sz w:val="20"/>
+          <w:szCs w:val="20"/>
+        </w:rPr>
+        <w:t>tvNewsWantedInLounge</w:t>
+      </w:r>
+      <w:proofErr w:type="spellEnd"/>
+      <w:r>
+        <w:rPr>
+          <w:rFonts w:ascii="Arial" w:hAnsi="Arial" w:cs="Arial"/>
+          <w:color w:val="1F3864" w:themeColor="accent5" w:themeShade="80"/>
+          <w:sz w:val="20"/>
+          <w:szCs w:val="20"/>
+        </w:rPr>
+        <w:t xml:space="preserve"> = </w:t>
+      </w:r>
       <w:proofErr w:type="gramStart"/>
       <w:r>
         <w:rPr>
@@ -12686,19 +12517,9 @@
           <w:sz w:val="20"/>
           <w:szCs w:val="20"/>
         </w:rPr>
-        <w:t>tvNewsWantedInLounge</w:t>
-      </w:r>
-      <w:proofErr w:type="spellEnd"/>
+        <w:t>true;</w:t>
+      </w:r>
       <w:proofErr w:type="gramEnd"/>
-      <w:r>
-        <w:rPr>
-          <w:rFonts w:ascii="Arial" w:hAnsi="Arial" w:cs="Arial"/>
-          <w:color w:val="1F3864" w:themeColor="accent5" w:themeShade="80"/>
-          <w:sz w:val="20"/>
-          <w:szCs w:val="20"/>
-        </w:rPr>
-        <w:t xml:space="preserve"> = true;</w:t>
-      </w:r>
     </w:p>
     <w:p>
       <w:pPr>
@@ -13184,6 +13005,25 @@
         <w:tab/>
       </w:r>
       <w:proofErr w:type="spellStart"/>
+      <w:r>
+        <w:rPr>
+          <w:rFonts w:ascii="Arial" w:hAnsi="Arial" w:cs="Arial"/>
+          <w:color w:val="1F3864" w:themeColor="accent5" w:themeShade="80"/>
+          <w:sz w:val="20"/>
+          <w:szCs w:val="20"/>
+        </w:rPr>
+        <w:t>tvNewsWantedInLounge</w:t>
+      </w:r>
+      <w:proofErr w:type="spellEnd"/>
+      <w:r>
+        <w:rPr>
+          <w:rFonts w:ascii="Arial" w:hAnsi="Arial" w:cs="Arial"/>
+          <w:color w:val="1F3864" w:themeColor="accent5" w:themeShade="80"/>
+          <w:sz w:val="20"/>
+          <w:szCs w:val="20"/>
+        </w:rPr>
+        <w:t xml:space="preserve"> = </w:t>
+      </w:r>
       <w:proofErr w:type="gramStart"/>
       <w:r>
         <w:rPr>
@@ -13192,19 +13032,9 @@
           <w:sz w:val="20"/>
           <w:szCs w:val="20"/>
         </w:rPr>
-        <w:t>tvNewsWantedInLounge</w:t>
-      </w:r>
-      <w:proofErr w:type="spellEnd"/>
+        <w:t>false;</w:t>
+      </w:r>
       <w:proofErr w:type="gramEnd"/>
-      <w:r>
-        <w:rPr>
-          <w:rFonts w:ascii="Arial" w:hAnsi="Arial" w:cs="Arial"/>
-          <w:color w:val="1F3864" w:themeColor="accent5" w:themeShade="80"/>
-          <w:sz w:val="20"/>
-          <w:szCs w:val="20"/>
-        </w:rPr>
-        <w:t xml:space="preserve"> = false;</w:t>
-      </w:r>
     </w:p>
     <w:p>
       <w:pPr>
@@ -13468,7 +13298,7 @@
           <w:sz w:val="20"/>
           <w:szCs w:val="20"/>
         </w:rPr>
-        <w:t xml:space="preserve">    </w:t>
+        <w:t xml:space="preserve">    darkness = </w:t>
       </w:r>
       <w:proofErr w:type="gramStart"/>
       <w:r>
@@ -13478,18 +13308,9 @@
           <w:sz w:val="20"/>
           <w:szCs w:val="20"/>
         </w:rPr>
-        <w:t>darkness</w:t>
+        <w:t>Light;</w:t>
       </w:r>
       <w:proofErr w:type="gramEnd"/>
-      <w:r>
-        <w:rPr>
-          <w:rFonts w:ascii="Arial" w:hAnsi="Arial" w:cs="Arial"/>
-          <w:color w:val="1F3864" w:themeColor="accent5" w:themeShade="80"/>
-          <w:sz w:val="20"/>
-          <w:szCs w:val="20"/>
-        </w:rPr>
-        <w:t xml:space="preserve"> = Light;</w:t>
-      </w:r>
     </w:p>
     <w:p>
       <w:pPr>
@@ -13667,7 +13488,7 @@
           <w:sz w:val="20"/>
           <w:szCs w:val="20"/>
         </w:rPr>
-        <w:t xml:space="preserve">    </w:t>
+        <w:t xml:space="preserve">    darkness = </w:t>
       </w:r>
       <w:proofErr w:type="gramStart"/>
       <w:r>
@@ -13677,18 +13498,9 @@
           <w:sz w:val="20"/>
           <w:szCs w:val="20"/>
         </w:rPr>
-        <w:t>darkness</w:t>
+        <w:t>Dark;</w:t>
       </w:r>
       <w:proofErr w:type="gramEnd"/>
-      <w:r>
-        <w:rPr>
-          <w:rFonts w:ascii="Arial" w:hAnsi="Arial" w:cs="Arial"/>
-          <w:color w:val="1F3864" w:themeColor="accent5" w:themeShade="80"/>
-          <w:sz w:val="20"/>
-          <w:szCs w:val="20"/>
-        </w:rPr>
-        <w:t xml:space="preserve"> = Dark;</w:t>
-      </w:r>
     </w:p>
     <w:p>
       <w:pPr>
@@ -13993,7 +13805,9 @@
           <w:szCs w:val="20"/>
         </w:rPr>
         <w:tab/>
-      </w:r>
+        <w:t xml:space="preserve">darkness = </w:t>
+      </w:r>
+      <w:proofErr w:type="spellStart"/>
       <w:proofErr w:type="gramStart"/>
       <w:r>
         <w:rPr>
@@ -14002,38 +13816,19 @@
           <w:sz w:val="20"/>
           <w:szCs w:val="20"/>
         </w:rPr>
-        <w:t>darkness</w:t>
+        <w:t>NearlyDark</w:t>
+      </w:r>
+      <w:proofErr w:type="spellEnd"/>
+      <w:r>
+        <w:rPr>
+          <w:rFonts w:ascii="Arial" w:hAnsi="Arial" w:cs="Arial"/>
+          <w:color w:val="1F3864" w:themeColor="accent5" w:themeShade="80"/>
+          <w:sz w:val="20"/>
+          <w:szCs w:val="20"/>
+        </w:rPr>
+        <w:t>;</w:t>
       </w:r>
       <w:proofErr w:type="gramEnd"/>
-      <w:r>
-        <w:rPr>
-          <w:rFonts w:ascii="Arial" w:hAnsi="Arial" w:cs="Arial"/>
-          <w:color w:val="1F3864" w:themeColor="accent5" w:themeShade="80"/>
-          <w:sz w:val="20"/>
-          <w:szCs w:val="20"/>
-        </w:rPr>
-        <w:t xml:space="preserve"> = </w:t>
-      </w:r>
-      <w:proofErr w:type="spellStart"/>
-      <w:r>
-        <w:rPr>
-          <w:rFonts w:ascii="Arial" w:hAnsi="Arial" w:cs="Arial"/>
-          <w:color w:val="1F3864" w:themeColor="accent5" w:themeShade="80"/>
-          <w:sz w:val="20"/>
-          <w:szCs w:val="20"/>
-        </w:rPr>
-        <w:t>NearlyDark</w:t>
-      </w:r>
-      <w:proofErr w:type="spellEnd"/>
-      <w:r>
-        <w:rPr>
-          <w:rFonts w:ascii="Arial" w:hAnsi="Arial" w:cs="Arial"/>
-          <w:color w:val="1F3864" w:themeColor="accent5" w:themeShade="80"/>
-          <w:sz w:val="20"/>
-          <w:szCs w:val="20"/>
-        </w:rPr>
-        <w:t>;</w:t>
-      </w:r>
     </w:p>
     <w:p>
       <w:pPr>
@@ -16124,7 +15919,7 @@
 </file>
 
 <file path=word/endnotes.xml><?xml version="1.0" encoding="utf-8"?>
-<w:endnotes xmlns:wpc="http://schemas.microsoft.com/office/word/2010/wordprocessingCanvas" xmlns:mc="http://schemas.openxmlformats.org/markup-compatibility/2006" xmlns:o="urn:schemas-microsoft-com:office:office" xmlns:r="http://schemas.openxmlformats.org/officeDocument/2006/relationships" xmlns:m="http://schemas.openxmlformats.org/officeDocument/2006/math" xmlns:v="urn:schemas-microsoft-com:vml" xmlns:wp14="http://schemas.microsoft.com/office/word/2010/wordprocessingDrawing" xmlns:wp="http://schemas.openxmlformats.org/drawingml/2006/wordprocessingDrawing" xmlns:w10="urn:schemas-microsoft-com:office:word" xmlns:w="http://schemas.openxmlformats.org/wordprocessingml/2006/main" xmlns:w14="http://schemas.microsoft.com/office/word/2010/wordml" xmlns:w15="http://schemas.microsoft.com/office/word/2012/wordml" xmlns:wpg="http://schemas.microsoft.com/office/word/2010/wordprocessingGroup" xmlns:wpi="http://schemas.microsoft.com/office/word/2010/wordprocessingInk" xmlns:wne="http://schemas.microsoft.com/office/word/2006/wordml" xmlns:wps="http://schemas.microsoft.com/office/word/2010/wordprocessingShape" mc:Ignorable="w14 w15 wp14">
+<w:endnotes xmlns:wpc="http://schemas.microsoft.com/office/word/2010/wordprocessingCanvas" xmlns:cx="http://schemas.microsoft.com/office/drawing/2014/chartex" xmlns:cx1="http://schemas.microsoft.com/office/drawing/2015/9/8/chartex" xmlns:cx2="http://schemas.microsoft.com/office/drawing/2015/10/21/chartex" xmlns:cx3="http://schemas.microsoft.com/office/drawing/2016/5/9/chartex" xmlns:cx4="http://schemas.microsoft.com/office/drawing/2016/5/10/chartex" xmlns:cx5="http://schemas.microsoft.com/office/drawing/2016/5/11/chartex" xmlns:cx6="http://schemas.microsoft.com/office/drawing/2016/5/12/chartex" xmlns:cx7="http://schemas.microsoft.com/office/drawing/2016/5/13/chartex" xmlns:cx8="http://schemas.microsoft.com/office/drawing/2016/5/14/chartex" xmlns:mc="http://schemas.openxmlformats.org/markup-compatibility/2006" xmlns:aink="http://schemas.microsoft.com/office/drawing/2016/ink" xmlns:am3d="http://schemas.microsoft.com/office/drawing/2017/model3d" xmlns:o="urn:schemas-microsoft-com:office:office" xmlns:oel="http://schemas.microsoft.com/office/2019/extlst" xmlns:r="http://schemas.openxmlformats.org/officeDocument/2006/relationships" xmlns:m="http://schemas.openxmlformats.org/officeDocument/2006/math" xmlns:v="urn:schemas-microsoft-com:vml" xmlns:wp14="http://schemas.microsoft.com/office/word/2010/wordprocessingDrawing" xmlns:wp="http://schemas.openxmlformats.org/drawingml/2006/wordprocessingDrawing" xmlns:w10="urn:schemas-microsoft-com:office:word" xmlns:w="http://schemas.openxmlformats.org/wordprocessingml/2006/main" xmlns:w14="http://schemas.microsoft.com/office/word/2010/wordml" xmlns:w15="http://schemas.microsoft.com/office/word/2012/wordml" xmlns:w16cex="http://schemas.microsoft.com/office/word/2018/wordml/cex" xmlns:w16cid="http://schemas.microsoft.com/office/word/2016/wordml/cid" xmlns:w16="http://schemas.microsoft.com/office/word/2018/wordml" xmlns:w16sdtdh="http://schemas.microsoft.com/office/word/2020/wordml/sdtdatahash" xmlns:w16se="http://schemas.microsoft.com/office/word/2015/wordml/symex" xmlns:wpg="http://schemas.microsoft.com/office/word/2010/wordprocessingGroup" xmlns:wpi="http://schemas.microsoft.com/office/word/2010/wordprocessingInk" xmlns:wne="http://schemas.microsoft.com/office/word/2006/wordml" xmlns:wps="http://schemas.microsoft.com/office/word/2010/wordprocessingShape" mc:Ignorable="w14 w15 w16se w16cid w16 w16cex w16sdtdh wp14">
   <w:endnote w:type="separator" w:id="-1">
     <w:p>
       <w:pPr>
@@ -16149,7 +15944,7 @@
 </file>
 
 <file path=word/footnotes.xml><?xml version="1.0" encoding="utf-8"?>
-<w:footnotes xmlns:wpc="http://schemas.microsoft.com/office/word/2010/wordprocessingCanvas" xmlns:mc="http://schemas.openxmlformats.org/markup-compatibility/2006" xmlns:o="urn:schemas-microsoft-com:office:office" xmlns:r="http://schemas.openxmlformats.org/officeDocument/2006/relationships" xmlns:m="http://schemas.openxmlformats.org/officeDocument/2006/math" xmlns:v="urn:schemas-microsoft-com:vml" xmlns:wp14="http://schemas.microsoft.com/office/word/2010/wordprocessingDrawing" xmlns:wp="http://schemas.openxmlformats.org/drawingml/2006/wordprocessingDrawing" xmlns:w10="urn:schemas-microsoft-com:office:word" xmlns:w="http://schemas.openxmlformats.org/wordprocessingml/2006/main" xmlns:w14="http://schemas.microsoft.com/office/word/2010/wordml" xmlns:w15="http://schemas.microsoft.com/office/word/2012/wordml" xmlns:wpg="http://schemas.microsoft.com/office/word/2010/wordprocessingGroup" xmlns:wpi="http://schemas.microsoft.com/office/word/2010/wordprocessingInk" xmlns:wne="http://schemas.microsoft.com/office/word/2006/wordml" xmlns:wps="http://schemas.microsoft.com/office/word/2010/wordprocessingShape" mc:Ignorable="w14 w15 wp14">
+<w:footnotes xmlns:wpc="http://schemas.microsoft.com/office/word/2010/wordprocessingCanvas" xmlns:cx="http://schemas.microsoft.com/office/drawing/2014/chartex" xmlns:cx1="http://schemas.microsoft.com/office/drawing/2015/9/8/chartex" xmlns:cx2="http://schemas.microsoft.com/office/drawing/2015/10/21/chartex" xmlns:cx3="http://schemas.microsoft.com/office/drawing/2016/5/9/chartex" xmlns:cx4="http://schemas.microsoft.com/office/drawing/2016/5/10/chartex" xmlns:cx5="http://schemas.microsoft.com/office/drawing/2016/5/11/chartex" xmlns:cx6="http://schemas.microsoft.com/office/drawing/2016/5/12/chartex" xmlns:cx7="http://schemas.microsoft.com/office/drawing/2016/5/13/chartex" xmlns:cx8="http://schemas.microsoft.com/office/drawing/2016/5/14/chartex" xmlns:mc="http://schemas.openxmlformats.org/markup-compatibility/2006" xmlns:aink="http://schemas.microsoft.com/office/drawing/2016/ink" xmlns:am3d="http://schemas.microsoft.com/office/drawing/2017/model3d" xmlns:o="urn:schemas-microsoft-com:office:office" xmlns:oel="http://schemas.microsoft.com/office/2019/extlst" xmlns:r="http://schemas.openxmlformats.org/officeDocument/2006/relationships" xmlns:m="http://schemas.openxmlformats.org/officeDocument/2006/math" xmlns:v="urn:schemas-microsoft-com:vml" xmlns:wp14="http://schemas.microsoft.com/office/word/2010/wordprocessingDrawing" xmlns:wp="http://schemas.openxmlformats.org/drawingml/2006/wordprocessingDrawing" xmlns:w10="urn:schemas-microsoft-com:office:word" xmlns:w="http://schemas.openxmlformats.org/wordprocessingml/2006/main" xmlns:w14="http://schemas.microsoft.com/office/word/2010/wordml" xmlns:w15="http://schemas.microsoft.com/office/word/2012/wordml" xmlns:w16cex="http://schemas.microsoft.com/office/word/2018/wordml/cex" xmlns:w16cid="http://schemas.microsoft.com/office/word/2016/wordml/cid" xmlns:w16="http://schemas.microsoft.com/office/word/2018/wordml" xmlns:w16sdtdh="http://schemas.microsoft.com/office/word/2020/wordml/sdtdatahash" xmlns:w16se="http://schemas.microsoft.com/office/word/2015/wordml/symex" xmlns:wpg="http://schemas.microsoft.com/office/word/2010/wordprocessingGroup" xmlns:wpi="http://schemas.microsoft.com/office/word/2010/wordprocessingInk" xmlns:wne="http://schemas.microsoft.com/office/word/2006/wordml" xmlns:wps="http://schemas.microsoft.com/office/word/2010/wordprocessingShape" mc:Ignorable="w14 w15 w16se w16cid w16 w16cex w16sdtdh wp14">
   <w:footnote w:type="separator" w:id="-1">
     <w:p>
       <w:pPr>
@@ -16174,7 +15969,7 @@
 </file>
 
 <file path=word/header1.xml><?xml version="1.0" encoding="utf-8"?>
-<w:hdr xmlns:wpc="http://schemas.microsoft.com/office/word/2010/wordprocessingCanvas" xmlns:mc="http://schemas.openxmlformats.org/markup-compatibility/2006" xmlns:o="urn:schemas-microsoft-com:office:office" xmlns:r="http://schemas.openxmlformats.org/officeDocument/2006/relationships" xmlns:m="http://schemas.openxmlformats.org/officeDocument/2006/math" xmlns:v="urn:schemas-microsoft-com:vml" xmlns:wp14="http://schemas.microsoft.com/office/word/2010/wordprocessingDrawing" xmlns:wp="http://schemas.openxmlformats.org/drawingml/2006/wordprocessingDrawing" xmlns:w10="urn:schemas-microsoft-com:office:word" xmlns:w="http://schemas.openxmlformats.org/wordprocessingml/2006/main" xmlns:w14="http://schemas.microsoft.com/office/word/2010/wordml" xmlns:w15="http://schemas.microsoft.com/office/word/2012/wordml" xmlns:wpg="http://schemas.microsoft.com/office/word/2010/wordprocessingGroup" xmlns:wpi="http://schemas.microsoft.com/office/word/2010/wordprocessingInk" xmlns:wne="http://schemas.microsoft.com/office/word/2006/wordml" xmlns:wps="http://schemas.microsoft.com/office/word/2010/wordprocessingShape" mc:Ignorable="w14 w15 wp14">
+<w:hdr xmlns:wpc="http://schemas.microsoft.com/office/word/2010/wordprocessingCanvas" xmlns:cx="http://schemas.microsoft.com/office/drawing/2014/chartex" xmlns:cx1="http://schemas.microsoft.com/office/drawing/2015/9/8/chartex" xmlns:cx2="http://schemas.microsoft.com/office/drawing/2015/10/21/chartex" xmlns:cx3="http://schemas.microsoft.com/office/drawing/2016/5/9/chartex" xmlns:cx4="http://schemas.microsoft.com/office/drawing/2016/5/10/chartex" xmlns:cx5="http://schemas.microsoft.com/office/drawing/2016/5/11/chartex" xmlns:cx6="http://schemas.microsoft.com/office/drawing/2016/5/12/chartex" xmlns:cx7="http://schemas.microsoft.com/office/drawing/2016/5/13/chartex" xmlns:cx8="http://schemas.microsoft.com/office/drawing/2016/5/14/chartex" xmlns:mc="http://schemas.openxmlformats.org/markup-compatibility/2006" xmlns:aink="http://schemas.microsoft.com/office/drawing/2016/ink" xmlns:am3d="http://schemas.microsoft.com/office/drawing/2017/model3d" xmlns:o="urn:schemas-microsoft-com:office:office" xmlns:oel="http://schemas.microsoft.com/office/2019/extlst" xmlns:r="http://schemas.openxmlformats.org/officeDocument/2006/relationships" xmlns:m="http://schemas.openxmlformats.org/officeDocument/2006/math" xmlns:v="urn:schemas-microsoft-com:vml" xmlns:wp14="http://schemas.microsoft.com/office/word/2010/wordprocessingDrawing" xmlns:wp="http://schemas.openxmlformats.org/drawingml/2006/wordprocessingDrawing" xmlns:w10="urn:schemas-microsoft-com:office:word" xmlns:w="http://schemas.openxmlformats.org/wordprocessingml/2006/main" xmlns:w14="http://schemas.microsoft.com/office/word/2010/wordml" xmlns:w15="http://schemas.microsoft.com/office/word/2012/wordml" xmlns:w16cex="http://schemas.microsoft.com/office/word/2018/wordml/cex" xmlns:w16cid="http://schemas.microsoft.com/office/word/2016/wordml/cid" xmlns:w16="http://schemas.microsoft.com/office/word/2018/wordml" xmlns:w16sdtdh="http://schemas.microsoft.com/office/word/2020/wordml/sdtdatahash" xmlns:w16se="http://schemas.microsoft.com/office/word/2015/wordml/symex" xmlns:wpg="http://schemas.microsoft.com/office/word/2010/wordprocessingGroup" xmlns:wpi="http://schemas.microsoft.com/office/word/2010/wordprocessingInk" xmlns:wne="http://schemas.microsoft.com/office/word/2006/wordml" xmlns:wps="http://schemas.microsoft.com/office/word/2010/wordprocessingShape" mc:Ignorable="w14 w15 w16se w16cid w16 w16cex w16sdtdh wp14">
   <w:p>
     <w:pPr>
       <w:pStyle w:val="Header"/>
@@ -16235,7 +16030,7 @@
       <w:rPr>
         <w:noProof/>
       </w:rPr>
-      <w:t>25/08/2020 16:11</w:t>
+      <w:t>09/09/2023 11:20</w:t>
     </w:r>
     <w:r>
       <w:rPr>
@@ -16248,7 +16043,7 @@
 </file>
 
 <file path=word/numbering.xml><?xml version="1.0" encoding="utf-8"?>
-<w:numbering xmlns:wpc="http://schemas.microsoft.com/office/word/2010/wordprocessingCanvas" xmlns:mc="http://schemas.openxmlformats.org/markup-compatibility/2006" xmlns:o="urn:schemas-microsoft-com:office:office" xmlns:r="http://schemas.openxmlformats.org/officeDocument/2006/relationships" xmlns:m="http://schemas.openxmlformats.org/officeDocument/2006/math" xmlns:v="urn:schemas-microsoft-com:vml" xmlns:wp14="http://schemas.microsoft.com/office/word/2010/wordprocessingDrawing" xmlns:wp="http://schemas.openxmlformats.org/drawingml/2006/wordprocessingDrawing" xmlns:w10="urn:schemas-microsoft-com:office:word" xmlns:w="http://schemas.openxmlformats.org/wordprocessingml/2006/main" xmlns:w14="http://schemas.microsoft.com/office/word/2010/wordml" xmlns:w15="http://schemas.microsoft.com/office/word/2012/wordml" xmlns:wpg="http://schemas.microsoft.com/office/word/2010/wordprocessingGroup" xmlns:wpi="http://schemas.microsoft.com/office/word/2010/wordprocessingInk" xmlns:wne="http://schemas.microsoft.com/office/word/2006/wordml" xmlns:wps="http://schemas.microsoft.com/office/word/2010/wordprocessingShape" mc:Ignorable="w14 w15 wp14">
+<w:numbering xmlns:wpc="http://schemas.microsoft.com/office/word/2010/wordprocessingCanvas" xmlns:cx="http://schemas.microsoft.com/office/drawing/2014/chartex" xmlns:cx1="http://schemas.microsoft.com/office/drawing/2015/9/8/chartex" xmlns:cx2="http://schemas.microsoft.com/office/drawing/2015/10/21/chartex" xmlns:cx3="http://schemas.microsoft.com/office/drawing/2016/5/9/chartex" xmlns:cx4="http://schemas.microsoft.com/office/drawing/2016/5/10/chartex" xmlns:cx5="http://schemas.microsoft.com/office/drawing/2016/5/11/chartex" xmlns:cx6="http://schemas.microsoft.com/office/drawing/2016/5/12/chartex" xmlns:cx7="http://schemas.microsoft.com/office/drawing/2016/5/13/chartex" xmlns:cx8="http://schemas.microsoft.com/office/drawing/2016/5/14/chartex" xmlns:mc="http://schemas.openxmlformats.org/markup-compatibility/2006" xmlns:aink="http://schemas.microsoft.com/office/drawing/2016/ink" xmlns:am3d="http://schemas.microsoft.com/office/drawing/2017/model3d" xmlns:o="urn:schemas-microsoft-com:office:office" xmlns:oel="http://schemas.microsoft.com/office/2019/extlst" xmlns:r="http://schemas.openxmlformats.org/officeDocument/2006/relationships" xmlns:m="http://schemas.openxmlformats.org/officeDocument/2006/math" xmlns:v="urn:schemas-microsoft-com:vml" xmlns:wp14="http://schemas.microsoft.com/office/word/2010/wordprocessingDrawing" xmlns:wp="http://schemas.openxmlformats.org/drawingml/2006/wordprocessingDrawing" xmlns:w10="urn:schemas-microsoft-com:office:word" xmlns:w="http://schemas.openxmlformats.org/wordprocessingml/2006/main" xmlns:w14="http://schemas.microsoft.com/office/word/2010/wordml" xmlns:w15="http://schemas.microsoft.com/office/word/2012/wordml" xmlns:w16cex="http://schemas.microsoft.com/office/word/2018/wordml/cex" xmlns:w16cid="http://schemas.microsoft.com/office/word/2016/wordml/cid" xmlns:w16="http://schemas.microsoft.com/office/word/2018/wordml" xmlns:w16sdtdh="http://schemas.microsoft.com/office/word/2020/wordml/sdtdatahash" xmlns:w16se="http://schemas.microsoft.com/office/word/2015/wordml/symex" xmlns:wpg="http://schemas.microsoft.com/office/word/2010/wordprocessingGroup" xmlns:wpi="http://schemas.microsoft.com/office/word/2010/wordprocessingInk" xmlns:wne="http://schemas.microsoft.com/office/word/2006/wordml" xmlns:wps="http://schemas.microsoft.com/office/word/2010/wordprocessingShape" mc:Ignorable="w14 w15 w16se w16cid w16 w16cex w16sdtdh wp14">
   <w:abstractNum w:abstractNumId="0" w15:restartNumberingAfterBreak="0">
     <w:nsid w:val="039F1274"/>
     <w:multiLevelType w:val="hybridMultilevel"/>
@@ -18352,74 +18147,74 @@
       </w:rPr>
     </w:lvl>
   </w:abstractNum>
-  <w:num w:numId="1">
+  <w:num w:numId="1" w16cid:durableId="1527526362">
     <w:abstractNumId w:val="0"/>
   </w:num>
-  <w:num w:numId="2">
+  <w:num w:numId="2" w16cid:durableId="2058772094">
     <w:abstractNumId w:val="7"/>
   </w:num>
-  <w:num w:numId="3">
+  <w:num w:numId="3" w16cid:durableId="193201065">
     <w:abstractNumId w:val="17"/>
   </w:num>
-  <w:num w:numId="4">
+  <w:num w:numId="4" w16cid:durableId="1972053538">
     <w:abstractNumId w:val="15"/>
   </w:num>
-  <w:num w:numId="5">
+  <w:num w:numId="5" w16cid:durableId="660935315">
     <w:abstractNumId w:val="5"/>
   </w:num>
-  <w:num w:numId="6">
+  <w:num w:numId="6" w16cid:durableId="847673814">
     <w:abstractNumId w:val="9"/>
   </w:num>
-  <w:num w:numId="7">
+  <w:num w:numId="7" w16cid:durableId="297028324">
     <w:abstractNumId w:val="1"/>
   </w:num>
-  <w:num w:numId="8">
+  <w:num w:numId="8" w16cid:durableId="102504625">
     <w:abstractNumId w:val="4"/>
   </w:num>
-  <w:num w:numId="9">
+  <w:num w:numId="9" w16cid:durableId="306057631">
     <w:abstractNumId w:val="20"/>
   </w:num>
-  <w:num w:numId="10">
+  <w:num w:numId="10" w16cid:durableId="1865363818">
     <w:abstractNumId w:val="14"/>
   </w:num>
-  <w:num w:numId="11">
+  <w:num w:numId="11" w16cid:durableId="236133321">
     <w:abstractNumId w:val="12"/>
   </w:num>
-  <w:num w:numId="12">
+  <w:num w:numId="12" w16cid:durableId="880289960">
     <w:abstractNumId w:val="3"/>
   </w:num>
-  <w:num w:numId="13">
+  <w:num w:numId="13" w16cid:durableId="1720666055">
     <w:abstractNumId w:val="18"/>
   </w:num>
-  <w:num w:numId="14">
+  <w:num w:numId="14" w16cid:durableId="961807023">
     <w:abstractNumId w:val="19"/>
   </w:num>
-  <w:num w:numId="15">
+  <w:num w:numId="15" w16cid:durableId="1960185159">
     <w:abstractNumId w:val="11"/>
   </w:num>
-  <w:num w:numId="16">
+  <w:num w:numId="16" w16cid:durableId="1370373046">
     <w:abstractNumId w:val="16"/>
   </w:num>
-  <w:num w:numId="17">
+  <w:num w:numId="17" w16cid:durableId="100613489">
     <w:abstractNumId w:val="2"/>
   </w:num>
-  <w:num w:numId="18">
+  <w:num w:numId="18" w16cid:durableId="85880632">
     <w:abstractNumId w:val="10"/>
   </w:num>
-  <w:num w:numId="19">
+  <w:num w:numId="19" w16cid:durableId="1633172757">
     <w:abstractNumId w:val="8"/>
   </w:num>
-  <w:num w:numId="20">
+  <w:num w:numId="20" w16cid:durableId="688019753">
     <w:abstractNumId w:val="13"/>
   </w:num>
-  <w:num w:numId="21">
+  <w:num w:numId="21" w16cid:durableId="2145731984">
     <w:abstractNumId w:val="6"/>
   </w:num>
 </w:numbering>
 </file>
 
 <file path=word/styles.xml><?xml version="1.0" encoding="utf-8"?>
-<w:styles xmlns:mc="http://schemas.openxmlformats.org/markup-compatibility/2006" xmlns:r="http://schemas.openxmlformats.org/officeDocument/2006/relationships" xmlns:w="http://schemas.openxmlformats.org/wordprocessingml/2006/main" xmlns:w14="http://schemas.microsoft.com/office/word/2010/wordml" xmlns:w15="http://schemas.microsoft.com/office/word/2012/wordml" mc:Ignorable="w14 w15">
+<w:styles xmlns:mc="http://schemas.openxmlformats.org/markup-compatibility/2006" xmlns:r="http://schemas.openxmlformats.org/officeDocument/2006/relationships" xmlns:w="http://schemas.openxmlformats.org/wordprocessingml/2006/main" xmlns:w14="http://schemas.microsoft.com/office/word/2010/wordml" xmlns:w15="http://schemas.microsoft.com/office/word/2012/wordml" xmlns:w16cex="http://schemas.microsoft.com/office/word/2018/wordml/cex" xmlns:w16cid="http://schemas.microsoft.com/office/word/2016/wordml/cid" xmlns:w16="http://schemas.microsoft.com/office/word/2018/wordml" xmlns:w16sdtdh="http://schemas.microsoft.com/office/word/2020/wordml/sdtdatahash" xmlns:w16se="http://schemas.microsoft.com/office/word/2015/wordml/symex" mc:Ignorable="w14 w15 w16se w16cid w16 w16cex w16sdtdh">
   <w:docDefaults>
     <w:rPrDefault>
       <w:rPr>
@@ -18435,7 +18230,7 @@
       </w:pPr>
     </w:pPrDefault>
   </w:docDefaults>
-  <w:latentStyles w:defLockedState="0" w:defUIPriority="99" w:defSemiHidden="0" w:defUnhideWhenUsed="0" w:defQFormat="0" w:count="371">
+  <w:latentStyles w:defLockedState="0" w:defUIPriority="99" w:defSemiHidden="0" w:defUnhideWhenUsed="0" w:defQFormat="0" w:count="376">
     <w:lsdException w:name="Normal" w:uiPriority="0" w:qFormat="1"/>
     <w:lsdException w:name="heading 1" w:uiPriority="9" w:qFormat="1"/>
     <w:lsdException w:name="heading 2" w:semiHidden="1" w:uiPriority="9" w:unhideWhenUsed="1" w:qFormat="1"/>
@@ -18807,6 +18602,11 @@
     <w:lsdException w:name="List Table 5 Dark Accent 6" w:uiPriority="50"/>
     <w:lsdException w:name="List Table 6 Colorful Accent 6" w:uiPriority="51"/>
     <w:lsdException w:name="List Table 7 Colorful Accent 6" w:uiPriority="52"/>
+    <w:lsdException w:name="Mention" w:semiHidden="1" w:unhideWhenUsed="1"/>
+    <w:lsdException w:name="Smart Hyperlink" w:semiHidden="1" w:unhideWhenUsed="1"/>
+    <w:lsdException w:name="Hashtag" w:semiHidden="1" w:unhideWhenUsed="1"/>
+    <w:lsdException w:name="Unresolved Mention" w:semiHidden="1" w:unhideWhenUsed="1"/>
+    <w:lsdException w:name="Smart Link" w:semiHidden="1" w:unhideWhenUsed="1"/>
   </w:latentStyles>
   <w:style w:type="paragraph" w:default="1" w:styleId="Normal">
     <w:name w:val="Normal"/>

</xml_diff>